<commit_message>
Adding ignore file to master
</commit_message>
<xml_diff>
--- a/Apuntes Git2.docx
+++ b/Apuntes Git2.docx
@@ -6,17 +6,17 @@
       <w:pPr>
         <w:rPr>
           <w:b/>
-          <w:color w:val="7030A0"/>
-          <w:lang w:val="en-US"/>
-        </w:rPr>
-      </w:pPr>
-      <w:r>
-        <w:rPr>
-          <w:b/>
-          <w:color w:val="7030A0"/>
-          <w:lang w:val="en-US"/>
-        </w:rPr>
-        <w:t xml:space="preserve">Background </w:t>
+          <w:sz w:val="24"/>
+          <w:lang w:val="en-US"/>
+        </w:rPr>
+      </w:pPr>
+      <w:r>
+        <w:rPr>
+          <w:b/>
+          <w:sz w:val="24"/>
+          <w:lang w:val="en-US"/>
+        </w:rPr>
+        <w:t xml:space="preserve">BACKGROUND </w:t>
       </w:r>
     </w:p>
     <w:p>
@@ -288,35 +288,16 @@
       <w:pPr>
         <w:rPr>
           <w:b/>
-          <w:color w:val="7030A0"/>
-          <w:lang w:val="en-US"/>
-        </w:rPr>
-      </w:pPr>
-      <w:r>
-        <w:rPr>
-          <w:b/>
-          <w:color w:val="7030A0"/>
-          <w:lang w:val="en-US"/>
-        </w:rPr>
-        <w:t xml:space="preserve">Configure </w:t>
-      </w:r>
-      <w:proofErr w:type="spellStart"/>
-      <w:r>
-        <w:rPr>
-          <w:b/>
-          <w:color w:val="7030A0"/>
-          <w:lang w:val="en-US"/>
-        </w:rPr>
-        <w:t>git</w:t>
-      </w:r>
-      <w:proofErr w:type="spellEnd"/>
-      <w:r>
-        <w:rPr>
-          <w:b/>
-          <w:color w:val="7030A0"/>
-          <w:lang w:val="en-US"/>
-        </w:rPr>
-        <w:t>:</w:t>
+          <w:lang w:val="en-US"/>
+        </w:rPr>
+      </w:pPr>
+      <w:r>
+        <w:rPr>
+          <w:b/>
+          <w:sz w:val="24"/>
+          <w:lang w:val="en-US"/>
+        </w:rPr>
+        <w:t>CONFIGURE GIT:</w:t>
       </w:r>
     </w:p>
     <w:p>
@@ -463,36 +444,58 @@
         <w:rPr>
           <w:rFonts w:ascii="Consolas" w:hAnsi="Consolas"/>
           <w:color w:val="FFFFFF" w:themeColor="background1"/>
-          <w:lang w:val="fr-FR"/>
-        </w:rPr>
-      </w:pPr>
+          <w:lang w:val="en-US"/>
+        </w:rPr>
+      </w:pPr>
+      <w:proofErr w:type="spellStart"/>
       <w:proofErr w:type="gramStart"/>
       <w:r>
         <w:rPr>
           <w:rFonts w:ascii="Consolas" w:hAnsi="Consolas"/>
           <w:color w:val="FFFFFF" w:themeColor="background1"/>
           <w:highlight w:val="black"/>
-          <w:lang w:val="fr-FR"/>
+          <w:lang w:val="en-US"/>
         </w:rPr>
         <w:t>git</w:t>
       </w:r>
+      <w:proofErr w:type="spellEnd"/>
       <w:proofErr w:type="gramEnd"/>
       <w:r>
         <w:rPr>
           <w:rFonts w:ascii="Consolas" w:hAnsi="Consolas"/>
           <w:color w:val="FFFFFF" w:themeColor="background1"/>
           <w:highlight w:val="black"/>
-          <w:lang w:val="fr-FR"/>
-        </w:rPr>
-        <w:t xml:space="preserve"> config –global </w:t>
-      </w:r>
-      <w:proofErr w:type="spellStart"/>
-      <w:r>
-        <w:rPr>
-          <w:rFonts w:ascii="Consolas" w:hAnsi="Consolas"/>
-          <w:color w:val="FFFFFF" w:themeColor="background1"/>
-          <w:highlight w:val="black"/>
-          <w:lang w:val="fr-FR"/>
+          <w:lang w:val="en-US"/>
+        </w:rPr>
+        <w:t xml:space="preserve"> </w:t>
+      </w:r>
+      <w:proofErr w:type="spellStart"/>
+      <w:r>
+        <w:rPr>
+          <w:rFonts w:ascii="Consolas" w:hAnsi="Consolas"/>
+          <w:color w:val="FFFFFF" w:themeColor="background1"/>
+          <w:highlight w:val="black"/>
+          <w:lang w:val="en-US"/>
+        </w:rPr>
+        <w:t>config</w:t>
+      </w:r>
+      <w:proofErr w:type="spellEnd"/>
+      <w:r>
+        <w:rPr>
+          <w:rFonts w:ascii="Consolas" w:hAnsi="Consolas"/>
+          <w:color w:val="FFFFFF" w:themeColor="background1"/>
+          <w:highlight w:val="black"/>
+          <w:lang w:val="en-US"/>
+        </w:rPr>
+        <w:t xml:space="preserve"> –global </w:t>
+      </w:r>
+      <w:proofErr w:type="spellStart"/>
+      <w:r>
+        <w:rPr>
+          <w:rFonts w:ascii="Consolas" w:hAnsi="Consolas"/>
+          <w:color w:val="FFFFFF" w:themeColor="background1"/>
+          <w:highlight w:val="black"/>
+          <w:lang w:val="en-US"/>
         </w:rPr>
         <w:t>color.ui</w:t>
       </w:r>
@@ -502,95 +505,124 @@
           <w:rFonts w:ascii="Consolas" w:hAnsi="Consolas"/>
           <w:color w:val="FFFFFF" w:themeColor="background1"/>
           <w:highlight w:val="black"/>
-          <w:lang w:val="fr-FR"/>
+          <w:lang w:val="en-US"/>
+        </w:rPr>
+        <w:t xml:space="preserve"> true</w:t>
+      </w:r>
+      <w:r>
+        <w:rPr>
+          <w:rFonts w:ascii="Consolas" w:hAnsi="Consolas"/>
+          <w:color w:val="FFFFFF" w:themeColor="background1"/>
+          <w:lang w:val="en-US"/>
         </w:rPr>
         <w:t xml:space="preserve"> </w:t>
       </w:r>
-      <w:proofErr w:type="spellStart"/>
-      <w:r>
-        <w:rPr>
-          <w:rFonts w:ascii="Consolas" w:hAnsi="Consolas"/>
-          <w:color w:val="FFFFFF" w:themeColor="background1"/>
-          <w:highlight w:val="black"/>
-          <w:lang w:val="fr-FR"/>
-        </w:rPr>
-        <w:t>true</w:t>
-      </w:r>
-      <w:proofErr w:type="spellEnd"/>
-      <w:r>
-        <w:rPr>
-          <w:rFonts w:ascii="Consolas" w:hAnsi="Consolas"/>
-          <w:color w:val="FFFFFF" w:themeColor="background1"/>
-          <w:lang w:val="fr-FR"/>
+    </w:p>
+    <w:p>
+      <w:pPr>
+        <w:rPr>
+          <w:lang w:val="en-US"/>
+        </w:rPr>
+      </w:pPr>
+    </w:p>
+    <w:p>
+      <w:pPr>
+        <w:rPr>
+          <w:b/>
+          <w:sz w:val="24"/>
+          <w:lang w:val="en-US"/>
+        </w:rPr>
+      </w:pPr>
+      <w:proofErr w:type="gramStart"/>
+      <w:r>
+        <w:rPr>
+          <w:b/>
+          <w:sz w:val="24"/>
+          <w:lang w:val="en-US"/>
+        </w:rPr>
+        <w:t>TERMINAL  COMMANDS</w:t>
+      </w:r>
+      <w:proofErr w:type="gramEnd"/>
+      <w:r>
+        <w:rPr>
+          <w:b/>
+          <w:sz w:val="24"/>
+          <w:lang w:val="en-US"/>
         </w:rPr>
         <w:t xml:space="preserve"> </w:t>
       </w:r>
     </w:p>
     <w:p>
       <w:pPr>
-        <w:rPr>
-          <w:lang w:val="fr-FR"/>
-        </w:rPr>
-      </w:pPr>
-    </w:p>
-    <w:p>
-      <w:pPr>
-        <w:rPr>
-          <w:b/>
-          <w:color w:val="7030A0"/>
-          <w:lang w:val="fr-FR"/>
-        </w:rPr>
-      </w:pPr>
+        <w:spacing w:after="0"/>
+        <w:rPr>
+          <w:lang w:val="en-US"/>
+        </w:rPr>
+      </w:pPr>
+      <w:proofErr w:type="spellStart"/>
       <w:proofErr w:type="gramStart"/>
       <w:r>
         <w:rPr>
-          <w:b/>
-          <w:color w:val="7030A0"/>
-          <w:lang w:val="fr-FR"/>
-        </w:rPr>
-        <w:t>terminal</w:t>
-      </w:r>
+          <w:rFonts w:ascii="Consolas" w:hAnsi="Consolas"/>
+          <w:color w:val="FFFFFF" w:themeColor="background1"/>
+          <w:highlight w:val="black"/>
+          <w:lang w:val="en-US"/>
+        </w:rPr>
+        <w:t>git</w:t>
+      </w:r>
+      <w:proofErr w:type="spellEnd"/>
       <w:proofErr w:type="gramEnd"/>
       <w:r>
         <w:rPr>
-          <w:b/>
-          <w:color w:val="7030A0"/>
-          <w:lang w:val="fr-FR"/>
-        </w:rPr>
-        <w:t xml:space="preserve">  </w:t>
-      </w:r>
-      <w:proofErr w:type="spellStart"/>
-      <w:r>
-        <w:rPr>
-          <w:b/>
-          <w:color w:val="7030A0"/>
-          <w:lang w:val="fr-FR"/>
-        </w:rPr>
-        <w:t>c</w:t>
-      </w:r>
-      <w:r>
-        <w:rPr>
-          <w:b/>
-          <w:color w:val="7030A0"/>
-          <w:lang w:val="fr-FR"/>
-        </w:rPr>
-        <w:t>ommands</w:t>
-      </w:r>
-      <w:proofErr w:type="spellEnd"/>
-      <w:r>
-        <w:rPr>
-          <w:b/>
-          <w:color w:val="7030A0"/>
-          <w:lang w:val="fr-FR"/>
-        </w:rPr>
-        <w:t xml:space="preserve"> </w:t>
-      </w:r>
-    </w:p>
-    <w:p>
-      <w:pPr>
-        <w:spacing w:after="0"/>
-        <w:rPr>
-          <w:lang w:val="fr-FR"/>
+          <w:rFonts w:ascii="Consolas" w:hAnsi="Consolas"/>
+          <w:color w:val="FFFFFF" w:themeColor="background1"/>
+          <w:highlight w:val="black"/>
+          <w:lang w:val="en-US"/>
+        </w:rPr>
+        <w:t>--</w:t>
+      </w:r>
+      <w:r>
+        <w:rPr>
+          <w:rFonts w:ascii="Consolas" w:hAnsi="Consolas"/>
+          <w:color w:val="FFFFFF" w:themeColor="background1"/>
+          <w:highlight w:val="black"/>
+          <w:lang w:val="en-US"/>
+        </w:rPr>
+        <w:t>version</w:t>
+      </w:r>
+      <w:r>
+        <w:rPr>
+          <w:b/>
+          <w:lang w:val="en-US"/>
+        </w:rPr>
+        <w:t>:</w:t>
+      </w:r>
+      <w:r>
+        <w:rPr>
+          <w:lang w:val="en-US"/>
+        </w:rPr>
+        <w:t xml:space="preserve"> gets </w:t>
+      </w:r>
+      <w:proofErr w:type="spellStart"/>
+      <w:r>
+        <w:rPr>
+          <w:lang w:val="en-US"/>
+        </w:rPr>
+        <w:t>git</w:t>
+      </w:r>
+      <w:proofErr w:type="spellEnd"/>
+      <w:r>
+        <w:rPr>
+          <w:lang w:val="en-US"/>
+        </w:rPr>
+        <w:t xml:space="preserve"> version</w:t>
+      </w:r>
+    </w:p>
+    <w:p>
+      <w:pPr>
+        <w:spacing w:after="0"/>
+        <w:rPr>
+          <w:lang w:val="en-US"/>
         </w:rPr>
       </w:pPr>
       <w:proofErr w:type="gramStart"/>
@@ -599,102 +631,49 @@
           <w:rFonts w:ascii="Consolas" w:hAnsi="Consolas"/>
           <w:color w:val="FFFFFF" w:themeColor="background1"/>
           <w:highlight w:val="black"/>
-          <w:lang w:val="fr-FR"/>
-        </w:rPr>
-        <w:t>git</w:t>
+          <w:lang w:val="en-US"/>
+        </w:rPr>
+        <w:t>cd</w:t>
       </w:r>
       <w:proofErr w:type="gramEnd"/>
       <w:r>
         <w:rPr>
-          <w:rFonts w:ascii="Consolas" w:hAnsi="Consolas"/>
-          <w:color w:val="FFFFFF" w:themeColor="background1"/>
-          <w:highlight w:val="black"/>
-          <w:lang w:val="fr-FR"/>
-        </w:rPr>
-        <w:t>--</w:t>
-      </w:r>
-      <w:r>
-        <w:rPr>
-          <w:rFonts w:ascii="Consolas" w:hAnsi="Consolas"/>
-          <w:color w:val="FFFFFF" w:themeColor="background1"/>
-          <w:highlight w:val="black"/>
-          <w:lang w:val="fr-FR"/>
-        </w:rPr>
-        <w:t>version</w:t>
-      </w:r>
-      <w:r>
-        <w:rPr>
-          <w:b/>
-          <w:lang w:val="fr-FR"/>
+          <w:lang w:val="en-US"/>
+        </w:rPr>
+        <w:t>: move within folders</w:t>
+      </w:r>
+    </w:p>
+    <w:p>
+      <w:pPr>
+        <w:spacing w:after="0"/>
+        <w:rPr>
+          <w:lang w:val="en-US"/>
+        </w:rPr>
+      </w:pPr>
+      <w:proofErr w:type="spellStart"/>
+      <w:proofErr w:type="gramStart"/>
+      <w:r>
+        <w:rPr>
+          <w:rFonts w:ascii="Consolas" w:hAnsi="Consolas"/>
+          <w:color w:val="FFFFFF" w:themeColor="background1"/>
+          <w:highlight w:val="black"/>
+          <w:lang w:val="en-US"/>
+        </w:rPr>
+        <w:t>mkdir</w:t>
+      </w:r>
+      <w:proofErr w:type="spellEnd"/>
+      <w:r>
+        <w:rPr>
+          <w:color w:val="FFFFFF" w:themeColor="background1"/>
+          <w:lang w:val="en-US"/>
+        </w:rPr>
+        <w:t> </w:t>
+      </w:r>
+      <w:r>
+        <w:rPr>
+          <w:lang w:val="en-US"/>
         </w:rPr>
         <w:t>:</w:t>
-      </w:r>
-      <w:r>
-        <w:rPr>
-          <w:lang w:val="fr-FR"/>
-        </w:rPr>
-        <w:t xml:space="preserve"> </w:t>
-      </w:r>
-      <w:proofErr w:type="spellStart"/>
-      <w:r>
-        <w:rPr>
-          <w:lang w:val="fr-FR"/>
-        </w:rPr>
-        <w:t>gets</w:t>
-      </w:r>
-      <w:proofErr w:type="spellEnd"/>
-      <w:r>
-        <w:rPr>
-          <w:lang w:val="fr-FR"/>
-        </w:rPr>
-        <w:t xml:space="preserve"> git version</w:t>
-      </w:r>
-    </w:p>
-    <w:p>
-      <w:pPr>
-        <w:spacing w:after="0"/>
-        <w:rPr>
-          <w:lang w:val="en-US"/>
-        </w:rPr>
-      </w:pPr>
-      <w:proofErr w:type="gramStart"/>
-      <w:r>
-        <w:rPr>
-          <w:b/>
-          <w:lang w:val="en-US"/>
-        </w:rPr>
-        <w:t>cd</w:t>
-      </w:r>
-      <w:proofErr w:type="gramEnd"/>
-      <w:r>
-        <w:rPr>
-          <w:lang w:val="en-US"/>
-        </w:rPr>
-        <w:t>: move within folders</w:t>
-      </w:r>
-    </w:p>
-    <w:p>
-      <w:pPr>
-        <w:spacing w:after="0"/>
-        <w:rPr>
-          <w:lang w:val="en-US"/>
-        </w:rPr>
-      </w:pPr>
-      <w:proofErr w:type="spellStart"/>
-      <w:proofErr w:type="gramStart"/>
-      <w:r>
-        <w:rPr>
-          <w:b/>
-          <w:lang w:val="en-US"/>
-        </w:rPr>
-        <w:t>mkdir</w:t>
-      </w:r>
-      <w:proofErr w:type="spellEnd"/>
-      <w:r>
-        <w:rPr>
-          <w:lang w:val="en-US"/>
-        </w:rPr>
-        <w:t> :</w:t>
       </w:r>
       <w:proofErr w:type="gramEnd"/>
       <w:r>
@@ -717,7 +696,9 @@
       <w:proofErr w:type="gramStart"/>
       <w:r>
         <w:rPr>
-          <w:b/>
+          <w:rFonts w:ascii="Consolas" w:hAnsi="Consolas"/>
+          <w:color w:val="FFFFFF" w:themeColor="background1"/>
+          <w:highlight w:val="black"/>
           <w:lang w:val="en-US"/>
         </w:rPr>
         <w:t>ls</w:t>
@@ -749,7 +730,9 @@
       <w:proofErr w:type="gramStart"/>
       <w:r>
         <w:rPr>
-          <w:b/>
+          <w:rFonts w:ascii="Consolas" w:hAnsi="Consolas"/>
+          <w:color w:val="FFFFFF" w:themeColor="background1"/>
+          <w:highlight w:val="black"/>
           <w:lang w:val="en-US"/>
         </w:rPr>
         <w:t>clear</w:t>
@@ -775,7 +758,9 @@
       <w:proofErr w:type="gramStart"/>
       <w:r>
         <w:rPr>
-          <w:b/>
+          <w:rFonts w:ascii="Consolas" w:hAnsi="Consolas"/>
+          <w:color w:val="FFFFFF" w:themeColor="background1"/>
+          <w:highlight w:val="black"/>
           <w:lang w:val="en-US"/>
         </w:rPr>
         <w:t>touch</w:t>
@@ -802,7 +787,9 @@
       <w:proofErr w:type="gramStart"/>
       <w:r>
         <w:rPr>
-          <w:b/>
+          <w:rFonts w:ascii="Consolas" w:hAnsi="Consolas"/>
+          <w:color w:val="FFFFFF" w:themeColor="background1"/>
+          <w:highlight w:val="black"/>
           <w:lang w:val="en-US"/>
         </w:rPr>
         <w:t>rm</w:t>
@@ -830,7 +817,9 @@
       <w:proofErr w:type="gramStart"/>
       <w:r>
         <w:rPr>
-          <w:b/>
+          <w:rFonts w:ascii="Consolas" w:hAnsi="Consolas"/>
+          <w:color w:val="FFFFFF" w:themeColor="background1"/>
+          <w:highlight w:val="black"/>
           <w:lang w:val="en-US"/>
         </w:rPr>
         <w:t>rm</w:t>
@@ -839,7 +828,9 @@
       <w:proofErr w:type="gramEnd"/>
       <w:r>
         <w:rPr>
-          <w:b/>
+          <w:rFonts w:ascii="Consolas" w:hAnsi="Consolas"/>
+          <w:color w:val="FFFFFF" w:themeColor="background1"/>
+          <w:highlight w:val="black"/>
           <w:lang w:val="en-US"/>
         </w:rPr>
         <w:t xml:space="preserve"> –</w:t>
@@ -847,7 +838,9 @@
       <w:proofErr w:type="spellStart"/>
       <w:r>
         <w:rPr>
-          <w:b/>
+          <w:rFonts w:ascii="Consolas" w:hAnsi="Consolas"/>
+          <w:color w:val="FFFFFF" w:themeColor="background1"/>
+          <w:highlight w:val="black"/>
           <w:lang w:val="en-US"/>
         </w:rPr>
         <w:t>rf</w:t>
@@ -855,7 +848,9 @@
       <w:proofErr w:type="spellEnd"/>
       <w:r>
         <w:rPr>
-          <w:b/>
+          <w:rFonts w:ascii="Consolas" w:hAnsi="Consolas"/>
+          <w:color w:val="FFFFFF" w:themeColor="background1"/>
+          <w:highlight w:val="black"/>
           <w:lang w:val="en-US"/>
         </w:rPr>
         <w:t xml:space="preserve"> folder</w:t>
@@ -886,25 +881,17 @@
         <w:spacing w:after="0"/>
         <w:rPr>
           <w:b/>
-          <w:color w:val="7030A0"/>
-          <w:lang w:val="en-US"/>
-        </w:rPr>
-      </w:pPr>
-      <w:r>
-        <w:rPr>
-          <w:b/>
-          <w:color w:val="7030A0"/>
-          <w:lang w:val="en-US"/>
-        </w:rPr>
-        <w:t>Create</w:t>
-      </w:r>
-      <w:r>
-        <w:rPr>
-          <w:b/>
-          <w:color w:val="7030A0"/>
-          <w:lang w:val="en-US"/>
-        </w:rPr>
-        <w:t xml:space="preserve">/Initialize repository </w:t>
+          <w:sz w:val="24"/>
+          <w:lang w:val="en-US"/>
+        </w:rPr>
+      </w:pPr>
+      <w:r>
+        <w:rPr>
+          <w:b/>
+          <w:sz w:val="24"/>
+          <w:lang w:val="en-US"/>
+        </w:rPr>
+        <w:t xml:space="preserve">CREATE/INITIALIZE REPOSITORY </w:t>
       </w:r>
     </w:p>
     <w:p>
@@ -934,7 +921,9 @@
       <w:proofErr w:type="gramStart"/>
       <w:r>
         <w:rPr>
-          <w:b/>
+          <w:rFonts w:ascii="Consolas" w:hAnsi="Consolas"/>
+          <w:color w:val="FFFFFF" w:themeColor="background1"/>
+          <w:highlight w:val="black"/>
           <w:lang w:val="en-US"/>
         </w:rPr>
         <w:t>git</w:t>
@@ -943,7 +932,9 @@
       <w:proofErr w:type="gramEnd"/>
       <w:r>
         <w:rPr>
-          <w:b/>
+          <w:rFonts w:ascii="Consolas" w:hAnsi="Consolas"/>
+          <w:color w:val="FFFFFF" w:themeColor="background1"/>
+          <w:highlight w:val="black"/>
           <w:lang w:val="en-US"/>
         </w:rPr>
         <w:t xml:space="preserve"> </w:t>
@@ -951,7 +942,9 @@
       <w:proofErr w:type="spellStart"/>
       <w:r>
         <w:rPr>
-          <w:b/>
+          <w:rFonts w:ascii="Consolas" w:hAnsi="Consolas"/>
+          <w:color w:val="FFFFFF" w:themeColor="background1"/>
+          <w:highlight w:val="black"/>
           <w:lang w:val="en-US"/>
         </w:rPr>
         <w:t>init</w:t>
@@ -959,7 +952,9 @@
       <w:proofErr w:type="spellEnd"/>
       <w:r>
         <w:rPr>
-          <w:b/>
+          <w:rFonts w:ascii="Consolas" w:hAnsi="Consolas"/>
+          <w:color w:val="FFFFFF" w:themeColor="background1"/>
+          <w:highlight w:val="black"/>
           <w:lang w:val="en-US"/>
         </w:rPr>
         <w:t xml:space="preserve"> </w:t>
@@ -967,7 +962,10 @@
       <w:proofErr w:type="spellStart"/>
       <w:r>
         <w:rPr>
+          <w:rFonts w:ascii="Consolas" w:hAnsi="Consolas"/>
           <w:i/>
+          <w:color w:val="FFFFFF" w:themeColor="background1"/>
+          <w:highlight w:val="black"/>
           <w:lang w:val="en-US"/>
         </w:rPr>
         <w:t>nameRepositor</w:t>
@@ -1015,29 +1013,17 @@
         <w:spacing w:after="0"/>
         <w:rPr>
           <w:b/>
-          <w:color w:val="7030A0"/>
-          <w:lang w:val="en-US"/>
-        </w:rPr>
-      </w:pPr>
-      <w:proofErr w:type="spellStart"/>
-      <w:proofErr w:type="gramStart"/>
-      <w:r>
-        <w:rPr>
-          <w:b/>
-          <w:color w:val="7030A0"/>
-          <w:lang w:val="en-US"/>
-        </w:rPr>
-        <w:t>git</w:t>
-      </w:r>
-      <w:proofErr w:type="spellEnd"/>
-      <w:proofErr w:type="gramEnd"/>
-      <w:r>
-        <w:rPr>
-          <w:b/>
-          <w:color w:val="7030A0"/>
-          <w:lang w:val="en-US"/>
-        </w:rPr>
-        <w:t xml:space="preserve"> commands</w:t>
+          <w:sz w:val="24"/>
+          <w:lang w:val="en-US"/>
+        </w:rPr>
+      </w:pPr>
+      <w:r>
+        <w:rPr>
+          <w:b/>
+          <w:sz w:val="24"/>
+          <w:lang w:val="en-US"/>
+        </w:rPr>
+        <w:t>GIT COMMANDS</w:t>
       </w:r>
     </w:p>
     <w:p>
@@ -1067,7 +1053,9 @@
       <w:proofErr w:type="gramStart"/>
       <w:r>
         <w:rPr>
-          <w:b/>
+          <w:rFonts w:ascii="Consolas" w:hAnsi="Consolas"/>
+          <w:color w:val="FFFFFF" w:themeColor="background1"/>
+          <w:highlight w:val="black"/>
           <w:lang w:val="en-US"/>
         </w:rPr>
         <w:t>git</w:t>
@@ -1076,7 +1064,9 @@
       <w:proofErr w:type="gramEnd"/>
       <w:r>
         <w:rPr>
-          <w:b/>
+          <w:rFonts w:ascii="Consolas" w:hAnsi="Consolas"/>
+          <w:color w:val="FFFFFF" w:themeColor="background1"/>
+          <w:highlight w:val="black"/>
           <w:lang w:val="en-US"/>
         </w:rPr>
         <w:t xml:space="preserve"> status</w:t>
@@ -1110,7 +1100,9 @@
       <w:proofErr w:type="gramStart"/>
       <w:r>
         <w:rPr>
-          <w:b/>
+          <w:rFonts w:ascii="Consolas" w:hAnsi="Consolas"/>
+          <w:color w:val="FFFFFF" w:themeColor="background1"/>
+          <w:highlight w:val="black"/>
           <w:lang w:val="en-US"/>
         </w:rPr>
         <w:lastRenderedPageBreak/>
@@ -1120,14 +1112,18 @@
       <w:proofErr w:type="gramEnd"/>
       <w:r>
         <w:rPr>
-          <w:b/>
+          <w:rFonts w:ascii="Consolas" w:hAnsi="Consolas"/>
+          <w:color w:val="FFFFFF" w:themeColor="background1"/>
+          <w:highlight w:val="black"/>
           <w:lang w:val="en-US"/>
         </w:rPr>
         <w:t xml:space="preserve"> add</w:t>
       </w:r>
       <w:r>
         <w:rPr>
-          <w:b/>
+          <w:rFonts w:ascii="Consolas" w:hAnsi="Consolas"/>
+          <w:color w:val="FFFFFF" w:themeColor="background1"/>
+          <w:highlight w:val="black"/>
           <w:lang w:val="en-US"/>
         </w:rPr>
         <w:t xml:space="preserve"> </w:t>
@@ -1135,7 +1131,10 @@
       <w:proofErr w:type="spellStart"/>
       <w:r>
         <w:rPr>
+          <w:rFonts w:ascii="Consolas" w:hAnsi="Consolas"/>
           <w:i/>
+          <w:color w:val="FFFFFF" w:themeColor="background1"/>
+          <w:highlight w:val="black"/>
           <w:lang w:val="en-US"/>
         </w:rPr>
         <w:t>file.ext</w:t>
@@ -1225,7 +1224,9 @@
       <w:proofErr w:type="gramStart"/>
       <w:r>
         <w:rPr>
-          <w:b/>
+          <w:rFonts w:ascii="Consolas" w:hAnsi="Consolas"/>
+          <w:color w:val="FFFFFF" w:themeColor="background1"/>
+          <w:highlight w:val="black"/>
           <w:lang w:val="en-US"/>
         </w:rPr>
         <w:t>git</w:t>
@@ -1234,7 +1235,9 @@
       <w:proofErr w:type="gramEnd"/>
       <w:r>
         <w:rPr>
-          <w:b/>
+          <w:rFonts w:ascii="Consolas" w:hAnsi="Consolas"/>
+          <w:color w:val="FFFFFF" w:themeColor="background1"/>
+          <w:highlight w:val="black"/>
           <w:lang w:val="en-US"/>
         </w:rPr>
         <w:t xml:space="preserve"> </w:t>
@@ -1242,7 +1245,9 @@
       <w:proofErr w:type="spellStart"/>
       <w:r>
         <w:rPr>
-          <w:b/>
+          <w:rFonts w:ascii="Consolas" w:hAnsi="Consolas"/>
+          <w:color w:val="FFFFFF" w:themeColor="background1"/>
+          <w:highlight w:val="black"/>
           <w:lang w:val="en-US"/>
         </w:rPr>
         <w:t>rm</w:t>
@@ -1250,13 +1255,18 @@
       <w:proofErr w:type="spellEnd"/>
       <w:r>
         <w:rPr>
-          <w:b/>
+          <w:rFonts w:ascii="Consolas" w:hAnsi="Consolas"/>
+          <w:color w:val="FFFFFF" w:themeColor="background1"/>
+          <w:highlight w:val="black"/>
           <w:lang w:val="en-US"/>
         </w:rPr>
         <w:t xml:space="preserve"> --</w:t>
       </w:r>
       <w:r>
         <w:rPr>
+          <w:rFonts w:ascii="Consolas" w:hAnsi="Consolas"/>
+          <w:color w:val="FFFFFF" w:themeColor="background1"/>
+          <w:highlight w:val="black"/>
           <w:lang w:val="en-US"/>
         </w:rPr>
         <w:t xml:space="preserve">cached </w:t>
@@ -1264,6 +1274,9 @@
       <w:proofErr w:type="spellStart"/>
       <w:r>
         <w:rPr>
+          <w:rFonts w:ascii="Consolas" w:hAnsi="Consolas"/>
+          <w:color w:val="FFFFFF" w:themeColor="background1"/>
+          <w:highlight w:val="black"/>
           <w:lang w:val="en-US"/>
         </w:rPr>
         <w:t>file.ext</w:t>
@@ -1271,9 +1284,19 @@
       <w:proofErr w:type="spellEnd"/>
       <w:r>
         <w:rPr>
-          <w:lang w:val="en-US"/>
-        </w:rPr>
-        <w:t xml:space="preserve">: </w:t>
+          <w:rFonts w:ascii="Consolas" w:hAnsi="Consolas"/>
+          <w:color w:val="FFFFFF" w:themeColor="background1"/>
+          <w:highlight w:val="black"/>
+          <w:lang w:val="en-US"/>
+        </w:rPr>
+        <w:t>:</w:t>
+      </w:r>
+      <w:r>
+        <w:rPr>
+          <w:color w:val="FFFFFF" w:themeColor="background1"/>
+          <w:lang w:val="en-US"/>
+        </w:rPr>
+        <w:t xml:space="preserve"> </w:t>
       </w:r>
       <w:proofErr w:type="spellStart"/>
       <w:r>
@@ -1356,7 +1379,9 @@
       <w:proofErr w:type="gramStart"/>
       <w:r>
         <w:rPr>
-          <w:b/>
+          <w:rFonts w:ascii="Consolas" w:hAnsi="Consolas"/>
+          <w:color w:val="FFFFFF" w:themeColor="background1"/>
+          <w:highlight w:val="black"/>
           <w:lang w:val="en-US"/>
         </w:rPr>
         <w:t>git</w:t>
@@ -1365,7 +1390,9 @@
       <w:proofErr w:type="gramEnd"/>
       <w:r>
         <w:rPr>
-          <w:b/>
+          <w:rFonts w:ascii="Consolas" w:hAnsi="Consolas"/>
+          <w:color w:val="FFFFFF" w:themeColor="background1"/>
+          <w:highlight w:val="black"/>
           <w:lang w:val="en-US"/>
         </w:rPr>
         <w:t xml:space="preserve"> commit -m “description”</w:t>
@@ -1392,7 +1419,9 @@
       <w:proofErr w:type="gramStart"/>
       <w:r>
         <w:rPr>
-          <w:b/>
+          <w:rFonts w:ascii="Consolas" w:hAnsi="Consolas"/>
+          <w:color w:val="FFFFFF" w:themeColor="background1"/>
+          <w:highlight w:val="black"/>
           <w:lang w:val="en-US"/>
         </w:rPr>
         <w:t>git</w:t>
@@ -1401,14 +1430,18 @@
       <w:proofErr w:type="gramEnd"/>
       <w:r>
         <w:rPr>
-          <w:b/>
+          <w:rFonts w:ascii="Consolas" w:hAnsi="Consolas"/>
+          <w:color w:val="FFFFFF" w:themeColor="background1"/>
+          <w:highlight w:val="black"/>
           <w:lang w:val="en-US"/>
         </w:rPr>
         <w:t xml:space="preserve"> commit </w:t>
       </w:r>
       <w:r>
         <w:rPr>
-          <w:b/>
+          <w:rFonts w:ascii="Consolas" w:hAnsi="Consolas"/>
+          <w:color w:val="FFFFFF" w:themeColor="background1"/>
+          <w:highlight w:val="black"/>
           <w:lang w:val="en-US"/>
         </w:rPr>
         <w:t>--</w:t>
@@ -1416,14 +1449,18 @@
       <w:proofErr w:type="spellStart"/>
       <w:r>
         <w:rPr>
-          <w:b/>
+          <w:rFonts w:ascii="Consolas" w:hAnsi="Consolas"/>
+          <w:color w:val="FFFFFF" w:themeColor="background1"/>
+          <w:highlight w:val="black"/>
           <w:lang w:val="en-US"/>
         </w:rPr>
         <w:t>a</w:t>
       </w:r>
       <w:r>
         <w:rPr>
-          <w:b/>
+          <w:rFonts w:ascii="Consolas" w:hAnsi="Consolas"/>
+          <w:color w:val="FFFFFF" w:themeColor="background1"/>
+          <w:highlight w:val="black"/>
           <w:lang w:val="en-US"/>
         </w:rPr>
         <w:t>med</w:t>
@@ -1431,36 +1468,36 @@
       <w:proofErr w:type="spellEnd"/>
       <w:r>
         <w:rPr>
-          <w:b/>
+          <w:rFonts w:ascii="Consolas" w:hAnsi="Consolas"/>
+          <w:color w:val="FFFFFF" w:themeColor="background1"/>
+          <w:highlight w:val="black"/>
           <w:lang w:val="en-US"/>
         </w:rPr>
         <w:t xml:space="preserve"> </w:t>
       </w:r>
       <w:r>
         <w:rPr>
-          <w:b/>
-          <w:lang w:val="en-US"/>
-        </w:rPr>
-        <w:t xml:space="preserve"> </w:t>
-      </w:r>
-      <w:r>
-        <w:rPr>
-          <w:lang w:val="en-US"/>
-        </w:rPr>
-        <w:t xml:space="preserve">-m </w:t>
-      </w:r>
-      <w:r>
-        <w:rPr>
-          <w:b/>
-          <w:lang w:val="en-US"/>
-        </w:rPr>
-        <w:t>“</w:t>
-      </w:r>
-      <w:r>
-        <w:rPr>
-          <w:lang w:val="en-US"/>
-        </w:rPr>
-        <w:t xml:space="preserve">description”: </w:t>
+          <w:rFonts w:ascii="Consolas" w:hAnsi="Consolas"/>
+          <w:color w:val="FFFFFF" w:themeColor="background1"/>
+          <w:highlight w:val="black"/>
+          <w:lang w:val="en-US"/>
+        </w:rPr>
+        <w:t xml:space="preserve"> -m </w:t>
+      </w:r>
+      <w:r>
+        <w:rPr>
+          <w:rFonts w:ascii="Consolas" w:hAnsi="Consolas"/>
+          <w:color w:val="FFFFFF" w:themeColor="background1"/>
+          <w:highlight w:val="black"/>
+          <w:lang w:val="en-US"/>
+        </w:rPr>
+        <w:t>“description”</w:t>
+      </w:r>
+      <w:r>
+        <w:rPr>
+          <w:lang w:val="en-US"/>
+        </w:rPr>
+        <w:t xml:space="preserve">: </w:t>
       </w:r>
       <w:r>
         <w:rPr>
@@ -1508,33 +1545,17 @@
         </w:tabs>
         <w:rPr>
           <w:b/>
-          <w:color w:val="7030A0"/>
-          <w:lang w:val="en-US"/>
-        </w:rPr>
-      </w:pPr>
-      <w:r>
-        <w:rPr>
-          <w:b/>
-          <w:color w:val="7030A0"/>
-          <w:lang w:val="en-US"/>
-        </w:rPr>
-        <w:t>Tag</w:t>
-      </w:r>
-      <w:r>
-        <w:rPr>
-          <w:b/>
-          <w:color w:val="7030A0"/>
-          <w:lang w:val="en-US"/>
-        </w:rPr>
-        <w:t>s</w:t>
-      </w:r>
-      <w:r>
-        <w:rPr>
-          <w:b/>
-          <w:color w:val="7030A0"/>
-          <w:lang w:val="en-US"/>
-        </w:rPr>
-        <w:t xml:space="preserve">: </w:t>
+          <w:sz w:val="24"/>
+          <w:lang w:val="en-US"/>
+        </w:rPr>
+      </w:pPr>
+      <w:r>
+        <w:rPr>
+          <w:b/>
+          <w:sz w:val="24"/>
+          <w:lang w:val="en-US"/>
+        </w:rPr>
+        <w:t xml:space="preserve">TAGS: </w:t>
       </w:r>
     </w:p>
     <w:p>
@@ -1552,7 +1573,9 @@
       <w:proofErr w:type="gramStart"/>
       <w:r>
         <w:rPr>
-          <w:b/>
+          <w:rFonts w:ascii="Consolas" w:hAnsi="Consolas"/>
+          <w:color w:val="FFFFFF" w:themeColor="background1"/>
+          <w:highlight w:val="black"/>
           <w:lang w:val="en-US"/>
         </w:rPr>
         <w:t>git</w:t>
@@ -1561,17 +1584,28 @@
       <w:proofErr w:type="gramEnd"/>
       <w:r>
         <w:rPr>
-          <w:b/>
+          <w:rFonts w:ascii="Consolas" w:hAnsi="Consolas"/>
+          <w:color w:val="FFFFFF" w:themeColor="background1"/>
+          <w:highlight w:val="black"/>
           <w:lang w:val="en-US"/>
         </w:rPr>
         <w:t xml:space="preserve"> tag </w:t>
       </w:r>
       <w:r>
         <w:rPr>
-          <w:b/>
-          <w:lang w:val="en-US"/>
-        </w:rPr>
-        <w:t xml:space="preserve">0.5: </w:t>
+          <w:rFonts w:ascii="Consolas" w:hAnsi="Consolas"/>
+          <w:color w:val="FFFFFF" w:themeColor="background1"/>
+          <w:highlight w:val="black"/>
+          <w:lang w:val="en-US"/>
+        </w:rPr>
+        <w:t>0.5</w:t>
+      </w:r>
+      <w:r>
+        <w:rPr>
+          <w:b/>
+          <w:lang w:val="en-US"/>
+        </w:rPr>
+        <w:t xml:space="preserve">: </w:t>
       </w:r>
       <w:r>
         <w:rPr>
@@ -1601,7 +1635,9 @@
       <w:proofErr w:type="gramStart"/>
       <w:r>
         <w:rPr>
-          <w:b/>
+          <w:rFonts w:ascii="Consolas" w:hAnsi="Consolas"/>
+          <w:color w:val="FFFFFF" w:themeColor="background1"/>
+          <w:highlight w:val="black"/>
           <w:lang w:val="en-US"/>
         </w:rPr>
         <w:t>git</w:t>
@@ -1610,10 +1646,19 @@
       <w:proofErr w:type="gramEnd"/>
       <w:r>
         <w:rPr>
-          <w:b/>
-          <w:lang w:val="en-US"/>
-        </w:rPr>
-        <w:t xml:space="preserve"> tag 0.3 20dc755eae63639632ee995a386d3ff789e4f7ea: </w:t>
+          <w:rFonts w:ascii="Consolas" w:hAnsi="Consolas"/>
+          <w:color w:val="FFFFFF" w:themeColor="background1"/>
+          <w:highlight w:val="black"/>
+          <w:lang w:val="en-US"/>
+        </w:rPr>
+        <w:t xml:space="preserve"> tag 0.3 20dc755eae63639632ee995a386d3ff789e4f7ea</w:t>
+      </w:r>
+      <w:r>
+        <w:rPr>
+          <w:b/>
+          <w:lang w:val="en-US"/>
+        </w:rPr>
+        <w:t xml:space="preserve">: </w:t>
       </w:r>
       <w:r>
         <w:rPr>
@@ -1636,7 +1681,9 @@
       <w:proofErr w:type="gramStart"/>
       <w:r>
         <w:rPr>
-          <w:b/>
+          <w:rFonts w:ascii="Consolas" w:hAnsi="Consolas"/>
+          <w:color w:val="FFFFFF" w:themeColor="background1"/>
+          <w:highlight w:val="black"/>
           <w:lang w:val="en-US"/>
         </w:rPr>
         <w:t>git</w:t>
@@ -1645,10 +1692,19 @@
       <w:proofErr w:type="gramEnd"/>
       <w:r>
         <w:rPr>
-          <w:b/>
-          <w:lang w:val="en-US"/>
-        </w:rPr>
-        <w:t xml:space="preserve"> tag -a 0.5 -m ‘stabled version’: </w:t>
+          <w:rFonts w:ascii="Consolas" w:hAnsi="Consolas"/>
+          <w:color w:val="FFFFFF" w:themeColor="background1"/>
+          <w:highlight w:val="black"/>
+          <w:lang w:val="en-US"/>
+        </w:rPr>
+        <w:t xml:space="preserve"> tag -a 0.5 -m ‘stabled version’</w:t>
+      </w:r>
+      <w:r>
+        <w:rPr>
+          <w:b/>
+          <w:lang w:val="en-US"/>
+        </w:rPr>
+        <w:t xml:space="preserve">: </w:t>
       </w:r>
       <w:r>
         <w:rPr>
@@ -1671,7 +1727,9 @@
       <w:proofErr w:type="gramStart"/>
       <w:r>
         <w:rPr>
-          <w:b/>
+          <w:rFonts w:ascii="Consolas" w:hAnsi="Consolas"/>
+          <w:color w:val="FFFFFF" w:themeColor="background1"/>
+          <w:highlight w:val="black"/>
           <w:lang w:val="en-US"/>
         </w:rPr>
         <w:t>git</w:t>
@@ -1680,10 +1738,19 @@
       <w:proofErr w:type="gramEnd"/>
       <w:r>
         <w:rPr>
-          <w:b/>
-          <w:lang w:val="en-US"/>
-        </w:rPr>
-        <w:t xml:space="preserve"> tag -l: </w:t>
+          <w:rFonts w:ascii="Consolas" w:hAnsi="Consolas"/>
+          <w:color w:val="FFFFFF" w:themeColor="background1"/>
+          <w:highlight w:val="black"/>
+          <w:lang w:val="en-US"/>
+        </w:rPr>
+        <w:t xml:space="preserve"> tag -l</w:t>
+      </w:r>
+      <w:r>
+        <w:rPr>
+          <w:b/>
+          <w:lang w:val="en-US"/>
+        </w:rPr>
+        <w:t xml:space="preserve">: </w:t>
       </w:r>
       <w:r>
         <w:rPr>
@@ -1706,7 +1773,9 @@
       <w:proofErr w:type="gramStart"/>
       <w:r>
         <w:rPr>
-          <w:b/>
+          <w:rFonts w:ascii="Consolas" w:hAnsi="Consolas"/>
+          <w:color w:val="FFFFFF" w:themeColor="background1"/>
+          <w:highlight w:val="black"/>
           <w:lang w:val="en-US"/>
         </w:rPr>
         <w:t>git</w:t>
@@ -1715,7 +1784,9 @@
       <w:proofErr w:type="gramEnd"/>
       <w:r>
         <w:rPr>
-          <w:b/>
+          <w:rFonts w:ascii="Consolas" w:hAnsi="Consolas"/>
+          <w:color w:val="FFFFFF" w:themeColor="background1"/>
+          <w:highlight w:val="black"/>
           <w:lang w:val="en-US"/>
         </w:rPr>
         <w:t xml:space="preserve"> tag -d 1.0</w:t>
@@ -1742,7 +1813,9 @@
       <w:proofErr w:type="gramStart"/>
       <w:r>
         <w:rPr>
-          <w:b/>
+          <w:rFonts w:ascii="Consolas" w:hAnsi="Consolas"/>
+          <w:color w:val="FFFFFF" w:themeColor="background1"/>
+          <w:highlight w:val="black"/>
           <w:lang w:val="en-US"/>
         </w:rPr>
         <w:t>git</w:t>
@@ -1751,23 +1824,19 @@
       <w:proofErr w:type="gramEnd"/>
       <w:r>
         <w:rPr>
-          <w:b/>
-          <w:lang w:val="en-US"/>
-        </w:rPr>
-        <w:t xml:space="preserve"> tag -f -a 0.1 -m ‘Initializing the project’</w:t>
-      </w:r>
-      <w:r>
-        <w:rPr>
-          <w:lang w:val="en-US"/>
-        </w:rPr>
-        <w:t xml:space="preserve"> </w:t>
-      </w:r>
-      <w:r>
-        <w:rPr>
-          <w:b/>
-          <w:lang w:val="en-US"/>
-        </w:rPr>
-        <w:t xml:space="preserve">20dc755eae63639632ee995a386d3ff789e4f7ea: </w:t>
+          <w:rFonts w:ascii="Consolas" w:hAnsi="Consolas"/>
+          <w:color w:val="FFFFFF" w:themeColor="background1"/>
+          <w:highlight w:val="black"/>
+          <w:lang w:val="en-US"/>
+        </w:rPr>
+        <w:t xml:space="preserve"> tag -f -a 0.1 -m ‘Initializing the project’ 20dc755eae63639632ee995a386d3ff789e4f7ea</w:t>
+      </w:r>
+      <w:r>
+        <w:rPr>
+          <w:b/>
+          <w:lang w:val="en-US"/>
+        </w:rPr>
+        <w:t xml:space="preserve">: </w:t>
       </w:r>
       <w:r>
         <w:rPr>
@@ -1795,17 +1864,17 @@
         </w:tabs>
         <w:rPr>
           <w:b/>
-          <w:color w:val="7030A0"/>
-          <w:lang w:val="en-US"/>
-        </w:rPr>
-      </w:pPr>
-      <w:r>
-        <w:rPr>
-          <w:b/>
-          <w:color w:val="7030A0"/>
-          <w:lang w:val="en-US"/>
-        </w:rPr>
-        <w:t>Logs</w:t>
+          <w:sz w:val="24"/>
+          <w:lang w:val="en-US"/>
+        </w:rPr>
+      </w:pPr>
+      <w:r>
+        <w:rPr>
+          <w:b/>
+          <w:sz w:val="24"/>
+          <w:lang w:val="en-US"/>
+        </w:rPr>
+        <w:t>LOGS</w:t>
       </w:r>
     </w:p>
     <w:p>
@@ -1822,7 +1891,9 @@
       <w:proofErr w:type="gramStart"/>
       <w:r>
         <w:rPr>
-          <w:b/>
+          <w:rFonts w:ascii="Consolas" w:hAnsi="Consolas"/>
+          <w:color w:val="FFFFFF" w:themeColor="background1"/>
+          <w:highlight w:val="black"/>
           <w:lang w:val="en-US"/>
         </w:rPr>
         <w:t>git</w:t>
@@ -1831,10 +1902,19 @@
       <w:proofErr w:type="gramEnd"/>
       <w:r>
         <w:rPr>
-          <w:b/>
-          <w:lang w:val="en-US"/>
-        </w:rPr>
-        <w:t xml:space="preserve"> log:</w:t>
+          <w:rFonts w:ascii="Consolas" w:hAnsi="Consolas"/>
+          <w:color w:val="FFFFFF" w:themeColor="background1"/>
+          <w:highlight w:val="black"/>
+          <w:lang w:val="en-US"/>
+        </w:rPr>
+        <w:t xml:space="preserve"> log</w:t>
+      </w:r>
+      <w:r>
+        <w:rPr>
+          <w:b/>
+          <w:lang w:val="en-US"/>
+        </w:rPr>
+        <w:t>:</w:t>
       </w:r>
       <w:r>
         <w:rPr>
@@ -1858,7 +1938,9 @@
       <w:proofErr w:type="gramStart"/>
       <w:r>
         <w:rPr>
-          <w:b/>
+          <w:rFonts w:ascii="Consolas" w:hAnsi="Consolas"/>
+          <w:color w:val="FFFFFF" w:themeColor="background1"/>
+          <w:highlight w:val="black"/>
           <w:lang w:val="en-US"/>
         </w:rPr>
         <w:t>git</w:t>
@@ -1867,7 +1949,9 @@
       <w:proofErr w:type="gramEnd"/>
       <w:r>
         <w:rPr>
-          <w:b/>
+          <w:rFonts w:ascii="Consolas" w:hAnsi="Consolas"/>
+          <w:color w:val="FFFFFF" w:themeColor="background1"/>
+          <w:highlight w:val="black"/>
           <w:lang w:val="en-US"/>
         </w:rPr>
         <w:t xml:space="preserve"> log --</w:t>
@@ -1875,7 +1959,9 @@
       <w:proofErr w:type="spellStart"/>
       <w:r>
         <w:rPr>
-          <w:b/>
+          <w:rFonts w:ascii="Consolas" w:hAnsi="Consolas"/>
+          <w:color w:val="FFFFFF" w:themeColor="background1"/>
+          <w:highlight w:val="black"/>
           <w:lang w:val="en-US"/>
         </w:rPr>
         <w:t>oneline</w:t>
@@ -1903,7 +1989,9 @@
       <w:proofErr w:type="gramStart"/>
       <w:r>
         <w:rPr>
-          <w:b/>
+          <w:rFonts w:ascii="Consolas" w:hAnsi="Consolas"/>
+          <w:color w:val="FFFFFF" w:themeColor="background1"/>
+          <w:highlight w:val="black"/>
           <w:lang w:val="en-US"/>
         </w:rPr>
         <w:t>git</w:t>
@@ -1912,24 +2000,37 @@
       <w:proofErr w:type="gramEnd"/>
       <w:r>
         <w:rPr>
-          <w:b/>
+          <w:rFonts w:ascii="Consolas" w:hAnsi="Consolas"/>
+          <w:color w:val="FFFFFF" w:themeColor="background1"/>
+          <w:highlight w:val="black"/>
           <w:lang w:val="en-US"/>
         </w:rPr>
         <w:t xml:space="preserve"> log --online </w:t>
       </w:r>
       <w:r>
         <w:rPr>
-          <w:b/>
+          <w:rFonts w:ascii="Consolas" w:hAnsi="Consolas"/>
+          <w:color w:val="FFFFFF" w:themeColor="background1"/>
+          <w:highlight w:val="black"/>
           <w:lang w:val="en-US"/>
         </w:rPr>
         <w:t>--</w:t>
       </w:r>
       <w:r>
         <w:rPr>
-          <w:b/>
-          <w:lang w:val="en-US"/>
-        </w:rPr>
-        <w:t>graph:</w:t>
+          <w:rFonts w:ascii="Consolas" w:hAnsi="Consolas"/>
+          <w:color w:val="FFFFFF" w:themeColor="background1"/>
+          <w:highlight w:val="black"/>
+          <w:lang w:val="en-US"/>
+        </w:rPr>
+        <w:t>graph</w:t>
+      </w:r>
+      <w:r>
+        <w:rPr>
+          <w:b/>
+          <w:lang w:val="en-US"/>
+        </w:rPr>
+        <w:t>:</w:t>
       </w:r>
       <w:r>
         <w:rPr>
@@ -1952,7 +2053,9 @@
       <w:proofErr w:type="gramStart"/>
       <w:r>
         <w:rPr>
-          <w:b/>
+          <w:rFonts w:ascii="Consolas" w:hAnsi="Consolas"/>
+          <w:color w:val="FFFFFF" w:themeColor="background1"/>
+          <w:highlight w:val="black"/>
           <w:lang w:val="en-US"/>
         </w:rPr>
         <w:t>git</w:t>
@@ -1961,7 +2064,9 @@
       <w:proofErr w:type="gramEnd"/>
       <w:r>
         <w:rPr>
-          <w:b/>
+          <w:rFonts w:ascii="Consolas" w:hAnsi="Consolas"/>
+          <w:color w:val="FFFFFF" w:themeColor="background1"/>
+          <w:highlight w:val="black"/>
           <w:lang w:val="en-US"/>
         </w:rPr>
         <w:t xml:space="preserve"> log -3</w:t>
@@ -1992,17 +2097,17 @@
         <w:spacing w:after="0"/>
         <w:rPr>
           <w:b/>
-          <w:color w:val="7030A0"/>
-          <w:lang w:val="en-US"/>
-        </w:rPr>
-      </w:pPr>
-      <w:r>
-        <w:rPr>
-          <w:b/>
-          <w:color w:val="7030A0"/>
-          <w:lang w:val="en-US"/>
-        </w:rPr>
-        <w:t>Differences between versions</w:t>
+          <w:sz w:val="24"/>
+          <w:lang w:val="en-US"/>
+        </w:rPr>
+      </w:pPr>
+      <w:r>
+        <w:rPr>
+          <w:b/>
+          <w:sz w:val="24"/>
+          <w:lang w:val="en-US"/>
+        </w:rPr>
+        <w:t>DIFFERENCES BETWEEN VERSIONS</w:t>
       </w:r>
     </w:p>
     <w:p>
@@ -2030,7 +2135,9 @@
       <w:proofErr w:type="gramStart"/>
       <w:r>
         <w:rPr>
-          <w:b/>
+          <w:rFonts w:ascii="Consolas" w:hAnsi="Consolas"/>
+          <w:color w:val="FFFFFF" w:themeColor="background1"/>
+          <w:highlight w:val="black"/>
           <w:lang w:val="en-US"/>
         </w:rPr>
         <w:t>git</w:t>
@@ -2039,17 +2146,28 @@
       <w:proofErr w:type="gramEnd"/>
       <w:r>
         <w:rPr>
-          <w:b/>
+          <w:rFonts w:ascii="Consolas" w:hAnsi="Consolas"/>
+          <w:color w:val="FFFFFF" w:themeColor="background1"/>
+          <w:highlight w:val="black"/>
           <w:lang w:val="en-US"/>
         </w:rPr>
         <w:t xml:space="preserve"> diff</w:t>
       </w:r>
       <w:r>
         <w:rPr>
-          <w:b/>
-          <w:lang w:val="en-US"/>
-        </w:rPr>
-        <w:t xml:space="preserve"> 20dc755:</w:t>
+          <w:rFonts w:ascii="Consolas" w:hAnsi="Consolas"/>
+          <w:color w:val="FFFFFF" w:themeColor="background1"/>
+          <w:highlight w:val="black"/>
+          <w:lang w:val="en-US"/>
+        </w:rPr>
+        <w:t xml:space="preserve"> 20dc755</w:t>
+      </w:r>
+      <w:r>
+        <w:rPr>
+          <w:b/>
+          <w:lang w:val="en-US"/>
+        </w:rPr>
+        <w:t>:</w:t>
       </w:r>
       <w:r>
         <w:rPr>
@@ -2072,7 +2190,9 @@
       <w:proofErr w:type="gramStart"/>
       <w:r>
         <w:rPr>
-          <w:b/>
+          <w:rFonts w:ascii="Consolas" w:hAnsi="Consolas"/>
+          <w:color w:val="FFFFFF" w:themeColor="background1"/>
+          <w:highlight w:val="black"/>
           <w:lang w:val="en-US"/>
         </w:rPr>
         <w:t>git</w:t>
@@ -2081,10 +2201,19 @@
       <w:proofErr w:type="gramEnd"/>
       <w:r>
         <w:rPr>
-          <w:b/>
-          <w:lang w:val="en-US"/>
-        </w:rPr>
-        <w:t xml:space="preserve"> diff 40fcd35 20dc755:</w:t>
+          <w:rFonts w:ascii="Consolas" w:hAnsi="Consolas"/>
+          <w:color w:val="FFFFFF" w:themeColor="background1"/>
+          <w:highlight w:val="black"/>
+          <w:lang w:val="en-US"/>
+        </w:rPr>
+        <w:t xml:space="preserve"> diff 40fcd35 20dc755</w:t>
+      </w:r>
+      <w:r>
+        <w:rPr>
+          <w:b/>
+          <w:lang w:val="en-US"/>
+        </w:rPr>
+        <w:t>:</w:t>
       </w:r>
       <w:r>
         <w:rPr>
@@ -2110,17 +2239,17 @@
         </w:tabs>
         <w:rPr>
           <w:b/>
-          <w:color w:val="7030A0"/>
-          <w:lang w:val="en-US"/>
-        </w:rPr>
-      </w:pPr>
-      <w:r>
-        <w:rPr>
-          <w:b/>
-          <w:color w:val="7030A0"/>
-          <w:lang w:val="en-US"/>
-        </w:rPr>
-        <w:t>Reset: Overwrite something</w:t>
+          <w:sz w:val="24"/>
+          <w:lang w:val="en-US"/>
+        </w:rPr>
+      </w:pPr>
+      <w:r>
+        <w:rPr>
+          <w:b/>
+          <w:sz w:val="24"/>
+          <w:lang w:val="en-US"/>
+        </w:rPr>
+        <w:t>RESET: OVERWRITE SOMETHING</w:t>
       </w:r>
     </w:p>
     <w:p>
@@ -2137,7 +2266,9 @@
       <w:proofErr w:type="gramStart"/>
       <w:r>
         <w:rPr>
-          <w:b/>
+          <w:rFonts w:ascii="Consolas" w:hAnsi="Consolas"/>
+          <w:color w:val="FFFFFF" w:themeColor="background1"/>
+          <w:highlight w:val="black"/>
           <w:lang w:val="en-US"/>
         </w:rPr>
         <w:t>git</w:t>
@@ -2146,7 +2277,9 @@
       <w:proofErr w:type="gramEnd"/>
       <w:r>
         <w:rPr>
-          <w:b/>
+          <w:rFonts w:ascii="Consolas" w:hAnsi="Consolas"/>
+          <w:color w:val="FFFFFF" w:themeColor="background1"/>
+          <w:highlight w:val="black"/>
           <w:lang w:val="en-US"/>
         </w:rPr>
         <w:t xml:space="preserve"> reset --soft 20dc755</w:t>
@@ -2202,7 +2335,9 @@
       <w:proofErr w:type="gramStart"/>
       <w:r>
         <w:rPr>
-          <w:b/>
+          <w:rFonts w:ascii="Consolas" w:hAnsi="Consolas"/>
+          <w:color w:val="FFFFFF" w:themeColor="background1"/>
+          <w:highlight w:val="black"/>
           <w:lang w:val="en-US"/>
         </w:rPr>
         <w:t>git</w:t>
@@ -2211,14 +2346,18 @@
       <w:proofErr w:type="gramEnd"/>
       <w:r>
         <w:rPr>
-          <w:b/>
+          <w:rFonts w:ascii="Consolas" w:hAnsi="Consolas"/>
+          <w:color w:val="FFFFFF" w:themeColor="background1"/>
+          <w:highlight w:val="black"/>
           <w:lang w:val="en-US"/>
         </w:rPr>
         <w:t xml:space="preserve"> reset --mixed</w:t>
       </w:r>
       <w:r>
         <w:rPr>
-          <w:b/>
+          <w:rFonts w:ascii="Consolas" w:hAnsi="Consolas"/>
+          <w:color w:val="FFFFFF" w:themeColor="background1"/>
+          <w:highlight w:val="black"/>
           <w:lang w:val="en-US"/>
         </w:rPr>
         <w:t xml:space="preserve"> 20dc755</w:t>
@@ -2250,7 +2389,9 @@
       <w:proofErr w:type="gramStart"/>
       <w:r>
         <w:rPr>
-          <w:b/>
+          <w:rFonts w:ascii="Consolas" w:hAnsi="Consolas"/>
+          <w:color w:val="FFFFFF" w:themeColor="background1"/>
+          <w:highlight w:val="black"/>
           <w:lang w:val="en-US"/>
         </w:rPr>
         <w:t>git</w:t>
@@ -2259,14 +2400,18 @@
       <w:proofErr w:type="gramEnd"/>
       <w:r>
         <w:rPr>
-          <w:b/>
+          <w:rFonts w:ascii="Consolas" w:hAnsi="Consolas"/>
+          <w:color w:val="FFFFFF" w:themeColor="background1"/>
+          <w:highlight w:val="black"/>
           <w:lang w:val="en-US"/>
         </w:rPr>
         <w:t xml:space="preserve"> reset --hard</w:t>
       </w:r>
       <w:r>
         <w:rPr>
-          <w:b/>
+          <w:rFonts w:ascii="Consolas" w:hAnsi="Consolas"/>
+          <w:color w:val="FFFFFF" w:themeColor="background1"/>
+          <w:highlight w:val="black"/>
           <w:lang w:val="en-US"/>
         </w:rPr>
         <w:t xml:space="preserve"> 20dc755</w:t>
@@ -2295,24 +2440,26 @@
       <w:pPr>
         <w:rPr>
           <w:b/>
-          <w:color w:val="7030A0"/>
-          <w:lang w:val="en-US"/>
-        </w:rPr>
-      </w:pPr>
-      <w:r>
-        <w:rPr>
-          <w:b/>
-          <w:color w:val="7030A0"/>
-          <w:lang w:val="en-US"/>
-        </w:rPr>
-        <w:t>Configuring a different text editor</w:t>
-      </w:r>
-    </w:p>
-    <w:p>
-      <w:pPr>
-        <w:spacing w:after="0"/>
-        <w:rPr>
-          <w:b/>
+          <w:sz w:val="24"/>
+          <w:lang w:val="en-US"/>
+        </w:rPr>
+      </w:pPr>
+      <w:r>
+        <w:rPr>
+          <w:b/>
+          <w:sz w:val="24"/>
+          <w:lang w:val="en-US"/>
+        </w:rPr>
+        <w:t>CONFIGURING A DIFFERENT TEXT EDITOR</w:t>
+      </w:r>
+    </w:p>
+    <w:p>
+      <w:pPr>
+        <w:spacing w:after="0"/>
+        <w:rPr>
+          <w:rFonts w:ascii="Consolas" w:hAnsi="Consolas"/>
+          <w:color w:val="FFFFFF" w:themeColor="background1"/>
+          <w:highlight w:val="black"/>
           <w:lang w:val="en-US"/>
         </w:rPr>
       </w:pPr>
@@ -2320,7 +2467,9 @@
       <w:proofErr w:type="gramStart"/>
       <w:r>
         <w:rPr>
-          <w:b/>
+          <w:rFonts w:ascii="Consolas" w:hAnsi="Consolas"/>
+          <w:color w:val="FFFFFF" w:themeColor="background1"/>
+          <w:highlight w:val="black"/>
           <w:lang w:val="en-US"/>
         </w:rPr>
         <w:lastRenderedPageBreak/>
@@ -2330,7 +2479,9 @@
       <w:proofErr w:type="gramEnd"/>
       <w:r>
         <w:rPr>
-          <w:b/>
+          <w:rFonts w:ascii="Consolas" w:hAnsi="Consolas"/>
+          <w:color w:val="FFFFFF" w:themeColor="background1"/>
+          <w:highlight w:val="black"/>
           <w:lang w:val="en-US"/>
         </w:rPr>
         <w:t xml:space="preserve"> </w:t>
@@ -2338,7 +2489,9 @@
       <w:proofErr w:type="spellStart"/>
       <w:r>
         <w:rPr>
-          <w:b/>
+          <w:rFonts w:ascii="Consolas" w:hAnsi="Consolas"/>
+          <w:color w:val="FFFFFF" w:themeColor="background1"/>
+          <w:highlight w:val="black"/>
           <w:lang w:val="en-US"/>
         </w:rPr>
         <w:t>config</w:t>
@@ -2346,7 +2499,9 @@
       <w:proofErr w:type="spellEnd"/>
       <w:r>
         <w:rPr>
-          <w:b/>
+          <w:rFonts w:ascii="Consolas" w:hAnsi="Consolas"/>
+          <w:color w:val="FFFFFF" w:themeColor="background1"/>
+          <w:highlight w:val="black"/>
           <w:lang w:val="en-US"/>
         </w:rPr>
         <w:t xml:space="preserve"> --global </w:t>
@@ -2354,7 +2509,9 @@
       <w:proofErr w:type="spellStart"/>
       <w:r>
         <w:rPr>
-          <w:b/>
+          <w:rFonts w:ascii="Consolas" w:hAnsi="Consolas"/>
+          <w:color w:val="FFFFFF" w:themeColor="background1"/>
+          <w:highlight w:val="black"/>
           <w:lang w:val="en-US"/>
         </w:rPr>
         <w:t>core.editor</w:t>
@@ -2362,7 +2519,9 @@
       <w:proofErr w:type="spellEnd"/>
       <w:r>
         <w:rPr>
-          <w:b/>
+          <w:rFonts w:ascii="Consolas" w:hAnsi="Consolas"/>
+          <w:color w:val="FFFFFF" w:themeColor="background1"/>
+          <w:highlight w:val="black"/>
           <w:lang w:val="en-US"/>
         </w:rPr>
         <w:t xml:space="preserve"> "sublime --wait"</w:t>
@@ -2372,14 +2531,17 @@
       <w:pPr>
         <w:spacing w:after="0"/>
         <w:rPr>
-          <w:b/>
-          <w:lang w:val="en-US"/>
-        </w:rPr>
-      </w:pPr>
-      <w:proofErr w:type="spellStart"/>
-      <w:r>
-        <w:rPr>
-          <w:b/>
+          <w:rFonts w:ascii="Consolas" w:hAnsi="Consolas"/>
+          <w:color w:val="FFFFFF" w:themeColor="background1"/>
+          <w:lang w:val="en-US"/>
+        </w:rPr>
+      </w:pPr>
+      <w:proofErr w:type="spellStart"/>
+      <w:r>
+        <w:rPr>
+          <w:rFonts w:ascii="Consolas" w:hAnsi="Consolas"/>
+          <w:color w:val="FFFFFF" w:themeColor="background1"/>
+          <w:highlight w:val="black"/>
           <w:lang w:val="en-US"/>
         </w:rPr>
         <w:t>git</w:t>
@@ -2387,7 +2549,9 @@
       <w:proofErr w:type="spellEnd"/>
       <w:r>
         <w:rPr>
-          <w:b/>
+          <w:rFonts w:ascii="Consolas" w:hAnsi="Consolas"/>
+          <w:color w:val="FFFFFF" w:themeColor="background1"/>
+          <w:highlight w:val="black"/>
           <w:lang w:val="en-US"/>
         </w:rPr>
         <w:t xml:space="preserve"> </w:t>
@@ -2395,7 +2559,9 @@
       <w:proofErr w:type="spellStart"/>
       <w:r>
         <w:rPr>
-          <w:b/>
+          <w:rFonts w:ascii="Consolas" w:hAnsi="Consolas"/>
+          <w:color w:val="FFFFFF" w:themeColor="background1"/>
+          <w:highlight w:val="black"/>
           <w:lang w:val="en-US"/>
         </w:rPr>
         <w:t>config</w:t>
@@ -2403,7 +2569,9 @@
       <w:proofErr w:type="spellEnd"/>
       <w:r>
         <w:rPr>
-          <w:b/>
+          <w:rFonts w:ascii="Consolas" w:hAnsi="Consolas"/>
+          <w:color w:val="FFFFFF" w:themeColor="background1"/>
+          <w:highlight w:val="black"/>
           <w:lang w:val="en-US"/>
         </w:rPr>
         <w:t xml:space="preserve"> --global </w:t>
@@ -2411,7 +2579,9 @@
       <w:proofErr w:type="spellStart"/>
       <w:r>
         <w:rPr>
-          <w:b/>
+          <w:rFonts w:ascii="Consolas" w:hAnsi="Consolas"/>
+          <w:color w:val="FFFFFF" w:themeColor="background1"/>
+          <w:highlight w:val="black"/>
           <w:lang w:val="en-US"/>
         </w:rPr>
         <w:t>core.editor</w:t>
@@ -2419,7 +2589,9 @@
       <w:proofErr w:type="spellEnd"/>
       <w:r>
         <w:rPr>
-          <w:b/>
+          <w:rFonts w:ascii="Consolas" w:hAnsi="Consolas"/>
+          <w:color w:val="FFFFFF" w:themeColor="background1"/>
+          <w:highlight w:val="black"/>
           <w:lang w:val="en-US"/>
         </w:rPr>
         <w:t xml:space="preserve"> "'c</w:t>
@@ -2427,7 +2599,9 @@
       <w:proofErr w:type="gramStart"/>
       <w:r>
         <w:rPr>
-          <w:b/>
+          <w:rFonts w:ascii="Consolas" w:hAnsi="Consolas"/>
+          <w:color w:val="FFFFFF" w:themeColor="background1"/>
+          <w:highlight w:val="black"/>
           <w:lang w:val="en-US"/>
         </w:rPr>
         <w:t>:/</w:t>
@@ -2435,7 +2609,9 @@
       <w:proofErr w:type="gramEnd"/>
       <w:r>
         <w:rPr>
-          <w:b/>
+          <w:rFonts w:ascii="Consolas" w:hAnsi="Consolas"/>
+          <w:color w:val="FFFFFF" w:themeColor="background1"/>
+          <w:highlight w:val="black"/>
           <w:lang w:val="en-US"/>
         </w:rPr>
         <w:t>program files/sublime text 3/subl.exe' -w"</w:t>
@@ -2528,7 +2704,9 @@
       <w:proofErr w:type="gramStart"/>
       <w:r>
         <w:rPr>
-          <w:b/>
+          <w:rFonts w:ascii="Consolas" w:hAnsi="Consolas"/>
+          <w:color w:val="FFFFFF" w:themeColor="background1"/>
+          <w:highlight w:val="black"/>
           <w:lang w:val="en-US"/>
         </w:rPr>
         <w:t>git</w:t>
@@ -2537,29 +2715,177 @@
       <w:proofErr w:type="gramEnd"/>
       <w:r>
         <w:rPr>
-          <w:b/>
-          <w:lang w:val="en-US"/>
-        </w:rPr>
-        <w:t xml:space="preserve"> branch</w:t>
-      </w:r>
-      <w:r>
-        <w:rPr>
+          <w:rFonts w:ascii="Consolas" w:hAnsi="Consolas"/>
+          <w:color w:val="FFFFFF" w:themeColor="background1"/>
+          <w:highlight w:val="black"/>
+          <w:lang w:val="en-US"/>
+        </w:rPr>
+        <w:t xml:space="preserve"> branch -l</w:t>
+      </w:r>
+      <w:r>
+        <w:rPr>
+          <w:lang w:val="en-US"/>
+        </w:rPr>
+        <w:t>: list branches</w:t>
+      </w:r>
+    </w:p>
+    <w:p>
+      <w:pPr>
+        <w:spacing w:after="0"/>
+        <w:rPr>
+          <w:lang w:val="en-US"/>
+        </w:rPr>
+      </w:pPr>
+      <w:proofErr w:type="spellStart"/>
+      <w:proofErr w:type="gramStart"/>
+      <w:r>
+        <w:rPr>
+          <w:rFonts w:ascii="Consolas" w:hAnsi="Consolas"/>
+          <w:color w:val="FFFFFF" w:themeColor="background1"/>
+          <w:highlight w:val="black"/>
+          <w:lang w:val="en-US"/>
+        </w:rPr>
+        <w:t>git</w:t>
+      </w:r>
+      <w:proofErr w:type="spellEnd"/>
+      <w:proofErr w:type="gramEnd"/>
+      <w:r>
+        <w:rPr>
+          <w:rFonts w:ascii="Consolas" w:hAnsi="Consolas"/>
+          <w:color w:val="FFFFFF" w:themeColor="background1"/>
+          <w:highlight w:val="black"/>
+          <w:lang w:val="en-US"/>
+        </w:rPr>
+        <w:t xml:space="preserve"> branch -d </w:t>
+      </w:r>
+      <w:r>
+        <w:rPr>
+          <w:rFonts w:ascii="Consolas" w:hAnsi="Consolas"/>
+          <w:i/>
+          <w:color w:val="FFFFFF" w:themeColor="background1"/>
+          <w:highlight w:val="black"/>
+          <w:lang w:val="en-US"/>
+        </w:rPr>
+        <w:t>name</w:t>
+      </w:r>
+      <w:r>
+        <w:rPr>
+          <w:lang w:val="en-US"/>
+        </w:rPr>
+        <w:t>: delete branch</w:t>
+      </w:r>
+    </w:p>
+    <w:p>
+      <w:pPr>
+        <w:spacing w:after="0"/>
+        <w:rPr>
+          <w:lang w:val="en-US"/>
+        </w:rPr>
+      </w:pPr>
+      <w:proofErr w:type="spellStart"/>
+      <w:proofErr w:type="gramStart"/>
+      <w:r>
+        <w:rPr>
+          <w:rFonts w:ascii="Consolas" w:hAnsi="Consolas"/>
+          <w:color w:val="FFFFFF" w:themeColor="background1"/>
+          <w:highlight w:val="black"/>
+          <w:lang w:val="en-US"/>
+        </w:rPr>
+        <w:t>git</w:t>
+      </w:r>
+      <w:proofErr w:type="spellEnd"/>
+      <w:proofErr w:type="gramEnd"/>
+      <w:r>
+        <w:rPr>
+          <w:rFonts w:ascii="Consolas" w:hAnsi="Consolas"/>
+          <w:color w:val="FFFFFF" w:themeColor="background1"/>
+          <w:highlight w:val="black"/>
+          <w:lang w:val="en-US"/>
+        </w:rPr>
+        <w:t xml:space="preserve"> branch -D </w:t>
+      </w:r>
+      <w:r>
+        <w:rPr>
+          <w:rFonts w:ascii="Consolas" w:hAnsi="Consolas"/>
+          <w:i/>
+          <w:color w:val="FFFFFF" w:themeColor="background1"/>
+          <w:highlight w:val="black"/>
+          <w:lang w:val="en-US"/>
+        </w:rPr>
+        <w:t>name</w:t>
+      </w:r>
+      <w:r>
+        <w:rPr>
+          <w:lang w:val="en-US"/>
+        </w:rPr>
+        <w:t>: force delete branch</w:t>
+      </w:r>
+    </w:p>
+    <w:p>
+      <w:pPr>
+        <w:spacing w:after="0"/>
+        <w:rPr>
+          <w:lang w:val="en-US"/>
+        </w:rPr>
+      </w:pPr>
+      <w:proofErr w:type="spellStart"/>
+      <w:proofErr w:type="gramStart"/>
+      <w:r>
+        <w:rPr>
+          <w:rFonts w:ascii="Consolas" w:hAnsi="Consolas"/>
+          <w:color w:val="FFFFFF" w:themeColor="background1"/>
+          <w:highlight w:val="black"/>
+          <w:lang w:val="en-US"/>
+        </w:rPr>
+        <w:t>git</w:t>
+      </w:r>
+      <w:proofErr w:type="spellEnd"/>
+      <w:proofErr w:type="gramEnd"/>
+      <w:r>
+        <w:rPr>
+          <w:rFonts w:ascii="Consolas" w:hAnsi="Consolas"/>
+          <w:color w:val="FFFFFF" w:themeColor="background1"/>
+          <w:highlight w:val="black"/>
+          <w:lang w:val="en-US"/>
+        </w:rPr>
+        <w:t xml:space="preserve"> branch -m </w:t>
+      </w:r>
+      <w:r>
+        <w:rPr>
+          <w:rFonts w:ascii="Consolas" w:hAnsi="Consolas"/>
+          <w:i/>
+          <w:color w:val="FFFFFF" w:themeColor="background1"/>
+          <w:highlight w:val="black"/>
+          <w:lang w:val="en-US"/>
+        </w:rPr>
+        <w:t>name</w:t>
+      </w:r>
+      <w:r>
+        <w:rPr>
+          <w:rFonts w:ascii="Consolas" w:hAnsi="Consolas"/>
+          <w:color w:val="FFFFFF" w:themeColor="background1"/>
+          <w:highlight w:val="black"/>
           <w:lang w:val="en-US"/>
         </w:rPr>
         <w:t xml:space="preserve"> </w:t>
       </w:r>
-      <w:r>
-        <w:rPr>
-          <w:b/>
-          <w:lang w:val="en-US"/>
-        </w:rPr>
-        <w:t>-l</w:t>
-      </w:r>
-      <w:r>
-        <w:rPr>
-          <w:lang w:val="en-US"/>
-        </w:rPr>
-        <w:t>: list branches</w:t>
+      <w:proofErr w:type="spellStart"/>
+      <w:r>
+        <w:rPr>
+          <w:rFonts w:ascii="Consolas" w:hAnsi="Consolas"/>
+          <w:i/>
+          <w:color w:val="FFFFFF" w:themeColor="background1"/>
+          <w:highlight w:val="black"/>
+          <w:lang w:val="en-US"/>
+        </w:rPr>
+        <w:t>newname</w:t>
+      </w:r>
+      <w:proofErr w:type="spellEnd"/>
+      <w:r>
+        <w:rPr>
+          <w:lang w:val="en-US"/>
+        </w:rPr>
+        <w:t>: rename branches</w:t>
       </w:r>
     </w:p>
     <w:p>
@@ -2573,7 +2899,9 @@
       <w:proofErr w:type="gramStart"/>
       <w:r>
         <w:rPr>
-          <w:b/>
+          <w:rFonts w:ascii="Consolas" w:hAnsi="Consolas"/>
+          <w:color w:val="FFFFFF" w:themeColor="background1"/>
+          <w:highlight w:val="black"/>
           <w:lang w:val="en-US"/>
         </w:rPr>
         <w:t>git</w:t>
@@ -2582,24 +2910,93 @@
       <w:proofErr w:type="gramEnd"/>
       <w:r>
         <w:rPr>
-          <w:b/>
-          <w:lang w:val="en-US"/>
-        </w:rPr>
-        <w:t xml:space="preserve"> branch -d </w:t>
-      </w:r>
-      <w:r>
-        <w:rPr>
-          <w:b/>
+          <w:rFonts w:ascii="Consolas" w:hAnsi="Consolas"/>
+          <w:color w:val="FFFFFF" w:themeColor="background1"/>
+          <w:highlight w:val="black"/>
+          <w:lang w:val="en-US"/>
+        </w:rPr>
+        <w:t xml:space="preserve"> checkout </w:t>
+      </w:r>
+      <w:proofErr w:type="spellStart"/>
+      <w:r>
+        <w:rPr>
+          <w:rFonts w:ascii="Consolas" w:hAnsi="Consolas"/>
+          <w:color w:val="FFFFFF" w:themeColor="background1"/>
+          <w:highlight w:val="black"/>
+          <w:lang w:val="en-US"/>
+        </w:rPr>
+        <w:t>branchname</w:t>
+      </w:r>
+      <w:proofErr w:type="spellEnd"/>
+      <w:r>
+        <w:rPr>
+          <w:rFonts w:ascii="Consolas" w:hAnsi="Consolas"/>
+          <w:color w:val="FFFFFF" w:themeColor="background1"/>
+          <w:highlight w:val="black"/>
+          <w:lang w:val="en-US"/>
+        </w:rPr>
+        <w:t>/commit</w:t>
+      </w:r>
+      <w:r>
+        <w:rPr>
+          <w:b/>
+          <w:lang w:val="en-US"/>
+        </w:rPr>
+        <w:t>:</w:t>
+      </w:r>
+      <w:r>
+        <w:rPr>
+          <w:lang w:val="en-US"/>
+        </w:rPr>
+        <w:t xml:space="preserve">  move within branches or commits</w:t>
+      </w:r>
+    </w:p>
+    <w:p>
+      <w:pPr>
+        <w:spacing w:after="0"/>
+        <w:rPr>
+          <w:lang w:val="en-US"/>
+        </w:rPr>
+      </w:pPr>
+      <w:proofErr w:type="spellStart"/>
+      <w:proofErr w:type="gramStart"/>
+      <w:r>
+        <w:rPr>
+          <w:rFonts w:ascii="Consolas" w:hAnsi="Consolas"/>
+          <w:color w:val="FFFFFF" w:themeColor="background1"/>
+          <w:highlight w:val="black"/>
+          <w:lang w:val="en-US"/>
+        </w:rPr>
+        <w:t>git</w:t>
+      </w:r>
+      <w:proofErr w:type="spellEnd"/>
+      <w:proofErr w:type="gramEnd"/>
+      <w:r>
+        <w:rPr>
+          <w:rFonts w:ascii="Consolas" w:hAnsi="Consolas"/>
+          <w:color w:val="FFFFFF" w:themeColor="background1"/>
+          <w:highlight w:val="black"/>
+          <w:lang w:val="en-US"/>
+        </w:rPr>
+        <w:t xml:space="preserve"> checkout -b </w:t>
+      </w:r>
+      <w:proofErr w:type="spellStart"/>
+      <w:r>
+        <w:rPr>
+          <w:rFonts w:ascii="Consolas" w:hAnsi="Consolas"/>
           <w:i/>
-          <w:lang w:val="en-US"/>
-        </w:rPr>
-        <w:t>name</w:t>
-      </w:r>
-      <w:r>
-        <w:rPr>
-          <w:lang w:val="en-US"/>
-        </w:rPr>
-        <w:t>: delete branch</w:t>
+          <w:color w:val="FFFFFF" w:themeColor="background1"/>
+          <w:highlight w:val="black"/>
+          <w:lang w:val="en-US"/>
+        </w:rPr>
+        <w:t>namebranch</w:t>
+      </w:r>
+      <w:proofErr w:type="spellEnd"/>
+      <w:r>
+        <w:rPr>
+          <w:lang w:val="en-US"/>
+        </w:rPr>
+        <w:t>: create and switch to brand</w:t>
       </w:r>
     </w:p>
     <w:p>
@@ -2613,7 +3010,9 @@
       <w:proofErr w:type="gramStart"/>
       <w:r>
         <w:rPr>
-          <w:b/>
+          <w:rFonts w:ascii="Consolas" w:hAnsi="Consolas"/>
+          <w:color w:val="FFFFFF" w:themeColor="background1"/>
+          <w:highlight w:val="black"/>
           <w:lang w:val="en-US"/>
         </w:rPr>
         <w:t>git</w:t>
@@ -2622,210 +3021,19 @@
       <w:proofErr w:type="gramEnd"/>
       <w:r>
         <w:rPr>
-          <w:b/>
-          <w:lang w:val="en-US"/>
-        </w:rPr>
-        <w:t xml:space="preserve"> branch -D </w:t>
-      </w:r>
-      <w:r>
-        <w:rPr>
-          <w:b/>
+          <w:rFonts w:ascii="Consolas" w:hAnsi="Consolas"/>
+          <w:color w:val="FFFFFF" w:themeColor="background1"/>
+          <w:highlight w:val="black"/>
+          <w:lang w:val="en-US"/>
+        </w:rPr>
+        <w:t xml:space="preserve"> checkout -- </w:t>
+      </w:r>
+      <w:r>
+        <w:rPr>
+          <w:rFonts w:ascii="Consolas" w:hAnsi="Consolas"/>
           <w:i/>
-          <w:lang w:val="en-US"/>
-        </w:rPr>
-        <w:t>name</w:t>
-      </w:r>
-      <w:r>
-        <w:rPr>
-          <w:lang w:val="en-US"/>
-        </w:rPr>
-        <w:t>: force delete branc</w:t>
-      </w:r>
-      <w:bookmarkStart w:id="0" w:name="_GoBack"/>
-      <w:bookmarkEnd w:id="0"/>
-      <w:r>
-        <w:rPr>
-          <w:lang w:val="en-US"/>
-        </w:rPr>
-        <w:t>h</w:t>
-      </w:r>
-    </w:p>
-    <w:p>
-      <w:pPr>
-        <w:spacing w:after="0"/>
-        <w:rPr>
-          <w:lang w:val="en-US"/>
-        </w:rPr>
-      </w:pPr>
-      <w:proofErr w:type="spellStart"/>
-      <w:proofErr w:type="gramStart"/>
-      <w:r>
-        <w:rPr>
-          <w:b/>
-          <w:lang w:val="en-US"/>
-        </w:rPr>
-        <w:t>git</w:t>
-      </w:r>
-      <w:proofErr w:type="spellEnd"/>
-      <w:proofErr w:type="gramEnd"/>
-      <w:r>
-        <w:rPr>
-          <w:b/>
-          <w:lang w:val="en-US"/>
-        </w:rPr>
-        <w:t xml:space="preserve"> branch -m </w:t>
-      </w:r>
-      <w:r>
-        <w:rPr>
-          <w:b/>
-          <w:i/>
-          <w:lang w:val="en-US"/>
-        </w:rPr>
-        <w:t>name</w:t>
-      </w:r>
-      <w:r>
-        <w:rPr>
-          <w:b/>
-          <w:lang w:val="en-US"/>
-        </w:rPr>
-        <w:t xml:space="preserve"> </w:t>
-      </w:r>
-      <w:proofErr w:type="spellStart"/>
-      <w:r>
-        <w:rPr>
-          <w:b/>
-          <w:i/>
-          <w:lang w:val="en-US"/>
-        </w:rPr>
-        <w:t>newname</w:t>
-      </w:r>
-      <w:proofErr w:type="spellEnd"/>
-      <w:r>
-        <w:rPr>
-          <w:lang w:val="en-US"/>
-        </w:rPr>
-        <w:t>: rename branches</w:t>
-      </w:r>
-    </w:p>
-    <w:p>
-      <w:pPr>
-        <w:spacing w:after="0"/>
-        <w:rPr>
-          <w:lang w:val="en-US"/>
-        </w:rPr>
-      </w:pPr>
-      <w:proofErr w:type="spellStart"/>
-      <w:proofErr w:type="gramStart"/>
-      <w:r>
-        <w:rPr>
-          <w:b/>
-          <w:lang w:val="en-US"/>
-        </w:rPr>
-        <w:t>git</w:t>
-      </w:r>
-      <w:proofErr w:type="spellEnd"/>
-      <w:proofErr w:type="gramEnd"/>
-      <w:r>
-        <w:rPr>
-          <w:b/>
-          <w:lang w:val="en-US"/>
-        </w:rPr>
-        <w:t xml:space="preserve"> checkout </w:t>
-      </w:r>
-      <w:proofErr w:type="spellStart"/>
-      <w:r>
-        <w:rPr>
-          <w:b/>
-          <w:lang w:val="en-US"/>
-        </w:rPr>
-        <w:t>branchname</w:t>
-      </w:r>
-      <w:proofErr w:type="spellEnd"/>
-      <w:r>
-        <w:rPr>
-          <w:b/>
-          <w:lang w:val="en-US"/>
-        </w:rPr>
-        <w:t>/commit:</w:t>
-      </w:r>
-      <w:r>
-        <w:rPr>
-          <w:lang w:val="en-US"/>
-        </w:rPr>
-        <w:t xml:space="preserve">  move within branches or commits</w:t>
-      </w:r>
-    </w:p>
-    <w:p>
-      <w:pPr>
-        <w:spacing w:after="0"/>
-        <w:rPr>
-          <w:lang w:val="en-US"/>
-        </w:rPr>
-      </w:pPr>
-      <w:proofErr w:type="spellStart"/>
-      <w:proofErr w:type="gramStart"/>
-      <w:r>
-        <w:rPr>
-          <w:b/>
-          <w:lang w:val="en-US"/>
-        </w:rPr>
-        <w:t>git</w:t>
-      </w:r>
-      <w:proofErr w:type="spellEnd"/>
-      <w:proofErr w:type="gramEnd"/>
-      <w:r>
-        <w:rPr>
-          <w:b/>
-          <w:lang w:val="en-US"/>
-        </w:rPr>
-        <w:t xml:space="preserve"> checkout -b </w:t>
-      </w:r>
-      <w:proofErr w:type="spellStart"/>
-      <w:r>
-        <w:rPr>
-          <w:b/>
-          <w:i/>
-          <w:lang w:val="en-US"/>
-        </w:rPr>
-        <w:t>namebranch</w:t>
-      </w:r>
-      <w:proofErr w:type="spellEnd"/>
-      <w:r>
-        <w:rPr>
-          <w:lang w:val="en-US"/>
-        </w:rPr>
-        <w:t>: create and switch to brand</w:t>
-      </w:r>
-    </w:p>
-    <w:p>
-      <w:pPr>
-        <w:spacing w:after="0"/>
-        <w:rPr>
-          <w:lang w:val="en-US"/>
-        </w:rPr>
-      </w:pPr>
-      <w:proofErr w:type="spellStart"/>
-      <w:proofErr w:type="gramStart"/>
-      <w:r>
-        <w:rPr>
-          <w:b/>
-          <w:lang w:val="en-US"/>
-        </w:rPr>
-        <w:t>git</w:t>
-      </w:r>
-      <w:proofErr w:type="spellEnd"/>
-      <w:proofErr w:type="gramEnd"/>
-      <w:r>
-        <w:rPr>
-          <w:b/>
-          <w:lang w:val="en-US"/>
-        </w:rPr>
-        <w:t xml:space="preserve"> checkout -- </w:t>
-      </w:r>
-      <w:r>
-        <w:rPr>
-          <w:b/>
-          <w:i/>
+          <w:color w:val="FFFFFF" w:themeColor="background1"/>
+          <w:highlight w:val="black"/>
           <w:lang w:val="en-US"/>
         </w:rPr>
         <w:t>filename</w:t>
@@ -3322,6 +3530,7 @@
           <w:highlight w:val="black"/>
           <w:lang w:val="en-US" w:eastAsia="es-MX"/>
         </w:rPr>
+        <w:lastRenderedPageBreak/>
         <w:t>git touch UpdateB</w:t>
       </w:r>
     </w:p>
@@ -3345,7 +3554,6 @@
           <w:highlight w:val="black"/>
           <w:lang w:val="en-US" w:eastAsia="es-MX"/>
         </w:rPr>
-        <w:lastRenderedPageBreak/>
         <w:t>git add -B</w:t>
       </w:r>
     </w:p>
@@ -4167,7 +4375,6 @@
           <w:b/>
           <w:lang w:val="en-US"/>
         </w:rPr>
-        <w:lastRenderedPageBreak/>
         <w:t>GITHUB</w:t>
       </w:r>
     </w:p>
@@ -5080,6 +5287,309 @@
           <w:lang w:val="en-US"/>
         </w:rPr>
       </w:pPr>
+    </w:p>
+    <w:p>
+      <w:pPr>
+        <w:tabs>
+          <w:tab w:val="left" w:pos="8130"/>
+        </w:tabs>
+        <w:rPr>
+          <w:b/>
+          <w:sz w:val="24"/>
+          <w:lang w:val="en-US"/>
+        </w:rPr>
+      </w:pPr>
+      <w:r>
+        <w:rPr>
+          <w:b/>
+          <w:sz w:val="24"/>
+          <w:lang w:val="en-US"/>
+        </w:rPr>
+        <w:t>GITHUB</w:t>
+      </w:r>
+    </w:p>
+    <w:p>
+      <w:pPr>
+        <w:tabs>
+          <w:tab w:val="left" w:pos="8130"/>
+        </w:tabs>
+        <w:rPr>
+          <w:b/>
+          <w:sz w:val="24"/>
+          <w:lang w:val="en-US"/>
+        </w:rPr>
+      </w:pPr>
+      <w:r>
+        <w:rPr>
+          <w:b/>
+          <w:sz w:val="24"/>
+          <w:lang w:val="en-US"/>
+        </w:rPr>
+        <w:t>PROJECTS</w:t>
+      </w:r>
+    </w:p>
+    <w:p>
+      <w:pPr>
+        <w:tabs>
+          <w:tab w:val="left" w:pos="8130"/>
+        </w:tabs>
+        <w:rPr>
+          <w:lang w:val="en-US"/>
+        </w:rPr>
+      </w:pPr>
+      <w:r>
+        <w:rPr>
+          <w:lang w:val="en-US"/>
+        </w:rPr>
+        <w:t xml:space="preserve">We can create a project for each big change in the repository, </w:t>
+      </w:r>
+      <w:proofErr w:type="spellStart"/>
+      <w:proofErr w:type="gramStart"/>
+      <w:r>
+        <w:rPr>
+          <w:lang w:val="en-US"/>
+        </w:rPr>
+        <w:t>wa</w:t>
+      </w:r>
+      <w:proofErr w:type="spellEnd"/>
+      <w:proofErr w:type="gramEnd"/>
+      <w:r>
+        <w:rPr>
+          <w:lang w:val="en-US"/>
+        </w:rPr>
+        <w:t xml:space="preserve"> can add columns and task</w:t>
+      </w:r>
+      <w:r>
+        <w:rPr>
+          <w:lang w:val="en-US"/>
+        </w:rPr>
+        <w:t>s</w:t>
+      </w:r>
+      <w:r>
+        <w:rPr>
+          <w:lang w:val="en-US"/>
+        </w:rPr>
+        <w:t xml:space="preserve"> for each one, then</w:t>
+      </w:r>
+      <w:r>
+        <w:rPr>
+          <w:lang w:val="en-US"/>
+        </w:rPr>
+        <w:t>,</w:t>
+      </w:r>
+      <w:r>
+        <w:rPr>
+          <w:lang w:val="en-US"/>
+        </w:rPr>
+        <w:t xml:space="preserve"> when a task is completed we can move it to a different column (For example “Done” column)</w:t>
+      </w:r>
+    </w:p>
+    <w:p>
+      <w:pPr>
+        <w:tabs>
+          <w:tab w:val="left" w:pos="8130"/>
+        </w:tabs>
+        <w:rPr>
+          <w:b/>
+          <w:sz w:val="24"/>
+          <w:lang w:val="en-US"/>
+        </w:rPr>
+      </w:pPr>
+    </w:p>
+    <w:p>
+      <w:pPr>
+        <w:tabs>
+          <w:tab w:val="left" w:pos="8130"/>
+        </w:tabs>
+        <w:rPr>
+          <w:b/>
+          <w:sz w:val="24"/>
+          <w:lang w:val="en-US"/>
+        </w:rPr>
+      </w:pPr>
+      <w:r>
+        <w:rPr>
+          <w:b/>
+          <w:noProof/>
+          <w:sz w:val="24"/>
+          <w:lang w:eastAsia="es-MX"/>
+        </w:rPr>
+        <w:drawing>
+          <wp:anchor distT="0" distB="0" distL="114300" distR="114300" simplePos="0" relativeHeight="251665408" behindDoc="1" locked="0" layoutInCell="1" allowOverlap="1">
+            <wp:simplePos x="0" y="0"/>
+            <wp:positionH relativeFrom="column">
+              <wp:posOffset>-3810</wp:posOffset>
+            </wp:positionH>
+            <wp:positionV relativeFrom="paragraph">
+              <wp:posOffset>-4445</wp:posOffset>
+            </wp:positionV>
+            <wp:extent cx="5600700" cy="1076325"/>
+            <wp:effectExtent l="0" t="0" r="0" b="9525"/>
+            <wp:wrapTight wrapText="bothSides">
+              <wp:wrapPolygon edited="0">
+                <wp:start x="0" y="0"/>
+                <wp:lineTo x="0" y="21409"/>
+                <wp:lineTo x="21527" y="21409"/>
+                <wp:lineTo x="21527" y="0"/>
+                <wp:lineTo x="0" y="0"/>
+              </wp:wrapPolygon>
+            </wp:wrapTight>
+            <wp:docPr id="5" name="Imagen 5"/>
+            <wp:cNvGraphicFramePr>
+              <a:graphicFrameLocks xmlns:a="http://schemas.openxmlformats.org/drawingml/2006/main" noChangeAspect="1"/>
+            </wp:cNvGraphicFramePr>
+            <a:graphic xmlns:a="http://schemas.openxmlformats.org/drawingml/2006/main">
+              <a:graphicData uri="http://schemas.openxmlformats.org/drawingml/2006/picture">
+                <pic:pic xmlns:pic="http://schemas.openxmlformats.org/drawingml/2006/picture">
+                  <pic:nvPicPr>
+                    <pic:cNvPr id="0" name="Picture 1"/>
+                    <pic:cNvPicPr>
+                      <a:picLocks noChangeAspect="1" noChangeArrowheads="1"/>
+                    </pic:cNvPicPr>
+                  </pic:nvPicPr>
+                  <pic:blipFill>
+                    <a:blip r:embed="rId16" cstate="print">
+                      <a:extLst>
+                        <a:ext uri="{28A0092B-C50C-407E-A947-70E740481C1C}">
+                          <a14:useLocalDpi xmlns:a14="http://schemas.microsoft.com/office/drawing/2010/main" val="0"/>
+                        </a:ext>
+                      </a:extLst>
+                    </a:blip>
+                    <a:srcRect/>
+                    <a:stretch>
+                      <a:fillRect/>
+                    </a:stretch>
+                  </pic:blipFill>
+                  <pic:spPr bwMode="auto">
+                    <a:xfrm>
+                      <a:off x="0" y="0"/>
+                      <a:ext cx="5600700" cy="1076325"/>
+                    </a:xfrm>
+                    <a:prstGeom prst="rect">
+                      <a:avLst/>
+                    </a:prstGeom>
+                    <a:noFill/>
+                    <a:ln>
+                      <a:noFill/>
+                    </a:ln>
+                  </pic:spPr>
+                </pic:pic>
+              </a:graphicData>
+            </a:graphic>
+            <wp14:sizeRelH relativeFrom="page">
+              <wp14:pctWidth>0</wp14:pctWidth>
+            </wp14:sizeRelH>
+            <wp14:sizeRelV relativeFrom="page">
+              <wp14:pctHeight>0</wp14:pctHeight>
+            </wp14:sizeRelV>
+          </wp:anchor>
+        </w:drawing>
+      </w:r>
+    </w:p>
+    <w:p>
+      <w:pPr>
+        <w:rPr>
+          <w:b/>
+          <w:sz w:val="24"/>
+          <w:lang w:val="en-US"/>
+        </w:rPr>
+      </w:pPr>
+      <w:r>
+        <w:rPr>
+          <w:b/>
+          <w:sz w:val="24"/>
+          <w:lang w:val="en-US"/>
+        </w:rPr>
+        <w:t>TEMPLATE ISSUES</w:t>
+      </w:r>
+    </w:p>
+    <w:p>
+      <w:pPr>
+        <w:rPr>
+          <w:b/>
+          <w:lang w:val="en-US"/>
+        </w:rPr>
+      </w:pPr>
+      <w:r>
+        <w:rPr>
+          <w:lang w:val="en-US"/>
+        </w:rPr>
+        <w:t xml:space="preserve">We can create an issue template just by creating a new file named </w:t>
+      </w:r>
+      <w:r>
+        <w:rPr>
+          <w:b/>
+          <w:lang w:val="en-US"/>
+        </w:rPr>
+        <w:t>issue_template.md</w:t>
+      </w:r>
+      <w:r>
+        <w:rPr>
+          <w:lang w:val="en-US"/>
+        </w:rPr>
+        <w:t xml:space="preserve">, and now every time we create a new issue, the template will appear. </w:t>
+      </w:r>
+      <w:r>
+        <w:rPr>
+          <w:lang w:val="en-US"/>
+        </w:rPr>
+        <w:t>Make sure to commit changes</w:t>
+      </w:r>
+    </w:p>
+    <w:p>
+      <w:pPr>
+        <w:rPr>
+          <w:b/>
+          <w:sz w:val="24"/>
+          <w:lang w:val="en-US"/>
+        </w:rPr>
+      </w:pPr>
+      <w:r>
+        <w:rPr>
+          <w:b/>
+          <w:sz w:val="24"/>
+          <w:lang w:val="en-US"/>
+        </w:rPr>
+        <w:t>TEMPLATE PULL REQUEST</w:t>
+      </w:r>
+    </w:p>
+    <w:p>
+      <w:pPr>
+        <w:rPr>
+          <w:lang w:val="en-US"/>
+        </w:rPr>
+      </w:pPr>
+      <w:r>
+        <w:rPr>
+          <w:lang w:val="en-US"/>
+        </w:rPr>
+        <w:t>Create a fine named</w:t>
+      </w:r>
+      <w:r>
+        <w:rPr>
+          <w:lang w:val="en-US"/>
+        </w:rPr>
+        <w:t xml:space="preserve"> pull_request_template.md</w:t>
+      </w:r>
+    </w:p>
+    <w:p>
+      <w:pPr>
+        <w:rPr>
+          <w:b/>
+          <w:sz w:val="24"/>
+          <w:lang w:val="en-US"/>
+        </w:rPr>
+      </w:pPr>
+      <w:bookmarkStart w:id="0" w:name="_GoBack"/>
+      <w:r>
+        <w:rPr>
+          <w:b/>
+          <w:sz w:val="24"/>
+          <w:lang w:val="en-US"/>
+        </w:rPr>
+        <w:t>IGNORE</w:t>
+      </w:r>
+      <w:bookmarkEnd w:id="0"/>
     </w:p>
     <w:sectPr>
       <w:pgSz w:w="12240" w:h="15840"/>

</xml_diff>